<commit_message>
Part A : Changed name of excel file to 'requirements.xslx' and added comments & added comments on the word file
</commit_message>
<xml_diff>
--- a/part A/ניתוח ועיצוב תכנה-מטלה 1.docx
+++ b/part A/ניתוח ועיצוב תכנה-מטלה 1.docx
@@ -1,11 +1,10 @@
 
 <file path=word/document.xml><?xml version="1.0" encoding="utf-8"?>
-<w:document xmlns:wpc="http://schemas.microsoft.com/office/word/2010/wordprocessingCanvas" xmlns:mc="http://schemas.openxmlformats.org/markup-compatibility/2006" xmlns:o="urn:schemas-microsoft-com:office:office" xmlns:r="http://schemas.openxmlformats.org/officeDocument/2006/relationships" xmlns:m="http://schemas.openxmlformats.org/officeDocument/2006/math" xmlns:v="urn:schemas-microsoft-com:vml" xmlns:wp14="http://schemas.microsoft.com/office/word/2010/wordprocessingDrawing" xmlns:wp="http://schemas.openxmlformats.org/drawingml/2006/wordprocessingDrawing" xmlns:w10="urn:schemas-microsoft-com:office:word" xmlns:w="http://schemas.openxmlformats.org/wordprocessingml/2006/main" xmlns:w14="http://schemas.microsoft.com/office/word/2010/wordml" xmlns:wpg="http://schemas.microsoft.com/office/word/2010/wordprocessingGroup" xmlns:wpi="http://schemas.microsoft.com/office/word/2010/wordprocessingInk" xmlns:wne="http://schemas.microsoft.com/office/word/2006/wordml" xmlns:wps="http://schemas.microsoft.com/office/word/2010/wordprocessingShape" mc:Ignorable="w14 wp14">
+<w:document xmlns:wpc="http://schemas.microsoft.com/office/word/2010/wordprocessingCanvas" xmlns:mc="http://schemas.openxmlformats.org/markup-compatibility/2006" xmlns:o="urn:schemas-microsoft-com:office:office" xmlns:r="http://schemas.openxmlformats.org/officeDocument/2006/relationships" xmlns:m="http://schemas.openxmlformats.org/officeDocument/2006/math" xmlns:v="urn:schemas-microsoft-com:vml" xmlns:wp14="http://schemas.microsoft.com/office/word/2010/wordprocessingDrawing" xmlns:wp="http://schemas.openxmlformats.org/drawingml/2006/wordprocessingDrawing" xmlns:w10="urn:schemas-microsoft-com:office:word" xmlns:w="http://schemas.openxmlformats.org/wordprocessingml/2006/main" xmlns:w14="http://schemas.microsoft.com/office/word/2010/wordml" xmlns:w15="http://schemas.microsoft.com/office/word/2012/wordml" xmlns:wpg="http://schemas.microsoft.com/office/word/2010/wordprocessingGroup" xmlns:wpi="http://schemas.microsoft.com/office/word/2010/wordprocessingInk" xmlns:wne="http://schemas.microsoft.com/office/word/2006/wordml" xmlns:wps="http://schemas.microsoft.com/office/word/2010/wordprocessingShape" mc:Ignorable="w14 w15 wp14">
   <w:body>
     <w:p>
       <w:pPr>
         <w:rPr>
-          <w:rFonts w:hint="cs"/>
           <w:b/>
           <w:bCs/>
           <w:sz w:val="28"/>
@@ -30,6 +29,13 @@
     <w:p>
       <w:pPr>
         <w:rPr>
+          <w:sz w:val="28"/>
+          <w:szCs w:val="28"/>
+          <w:rtl/>
+        </w:rPr>
+      </w:pPr>
+      <w:r>
+        <w:rPr>
           <w:rFonts w:hint="cs"/>
           <w:b/>
           <w:bCs/>
@@ -38,31 +44,58 @@
           <w:u w:val="single"/>
           <w:rtl/>
         </w:rPr>
-      </w:pPr>
-      <w:r>
-        <w:rPr>
-          <w:rFonts w:hint="cs"/>
-          <w:b/>
-          <w:bCs/>
-          <w:sz w:val="28"/>
-          <w:szCs w:val="28"/>
-          <w:u w:val="single"/>
-          <w:rtl/>
-        </w:rPr>
         <w:t>חלק א':</w:t>
+      </w:r>
+      <w:r>
+        <w:rPr>
+          <w:rFonts w:hint="cs"/>
+          <w:sz w:val="28"/>
+          <w:szCs w:val="28"/>
+          <w:rtl/>
+        </w:rPr>
+        <w:t xml:space="preserve"> </w:t>
+      </w:r>
+      <w:r>
+        <w:rPr>
+          <w:rFonts w:hint="cs"/>
+          <w:sz w:val="28"/>
+          <w:szCs w:val="28"/>
+          <w:highlight w:val="cyan"/>
+          <w:rtl/>
+        </w:rPr>
+        <w:t>אורי: נחמד להוסיף לכל שאלה את השם של הקובץ שלה בתקייה וככה אם התמונה קטנה להם (או שנגיד בא להם על האקסל) הם יוכלו פשוט לגשת גם לשם לקחת את הקובץ, זה בכל מקרה נמצא גם שם</w:t>
+      </w:r>
+      <w:r>
+        <w:rPr>
+          <w:rFonts w:hint="cs"/>
+          <w:sz w:val="28"/>
+          <w:szCs w:val="28"/>
+          <w:highlight w:val="cyan"/>
+          <w:rtl/>
+        </w:rPr>
+        <w:t>, עשיתי ב-1 תראו אם זה זורם</w:t>
       </w:r>
       <w:bookmarkStart w:id="0" w:name="_GoBack"/>
       <w:bookmarkEnd w:id="0"/>
-    </w:p>
-    <w:p>
-      <w:pPr>
-        <w:pStyle w:val="a9"/>
+      <w:r>
+        <w:rPr>
+          <w:rFonts w:hint="cs"/>
+          <w:sz w:val="28"/>
+          <w:szCs w:val="28"/>
+          <w:highlight w:val="cyan"/>
+          <w:rtl/>
+        </w:rPr>
+        <w:t>)</w:t>
+      </w:r>
+    </w:p>
+    <w:p>
+      <w:pPr>
+        <w:pStyle w:val="ListParagraph"/>
         <w:numPr>
           <w:ilvl w:val="0"/>
           <w:numId w:val="1"/>
         </w:numPr>
         <w:rPr>
-          <w:rFonts w:hint="cs"/>
           <w:sz w:val="28"/>
           <w:szCs w:val="28"/>
           <w:u w:val="single"/>
@@ -79,18 +112,55 @@
         </w:rPr>
         <w:t>סוגי דרישות:</w:t>
       </w:r>
-    </w:p>
-    <w:p>
-      <w:pPr>
-        <w:rPr>
-          <w:rFonts w:hint="cs"/>
-          <w:u w:val="single"/>
-          <w:rtl/>
-        </w:rPr>
-      </w:pPr>
-      <w:r>
-        <w:rPr>
-          <w:rFonts w:hint="cs"/>
+      <w:r>
+        <w:rPr>
+          <w:rFonts w:hint="cs"/>
+          <w:sz w:val="28"/>
+          <w:szCs w:val="28"/>
+          <w:rtl/>
+        </w:rPr>
+        <w:t xml:space="preserve"> </w:t>
+      </w:r>
+      <w:r>
+        <w:rPr>
+          <w:rFonts w:hint="cs"/>
+          <w:sz w:val="28"/>
+          <w:szCs w:val="28"/>
+          <w:highlight w:val="cyan"/>
+          <w:rtl/>
+        </w:rPr>
+        <w:t>(</w:t>
+      </w:r>
+      <w:r>
+        <w:rPr>
+          <w:sz w:val="28"/>
+          <w:szCs w:val="28"/>
+          <w:highlight w:val="cyan"/>
+        </w:rPr>
+        <w:t>requirements.xlsx</w:t>
+      </w:r>
+      <w:r>
+        <w:rPr>
+          <w:rFonts w:hint="cs"/>
+          <w:sz w:val="28"/>
+          <w:szCs w:val="28"/>
+          <w:highlight w:val="cyan"/>
+          <w:rtl/>
+        </w:rPr>
+        <w:t>)</w:t>
+      </w:r>
+    </w:p>
+    <w:p>
+      <w:pPr>
+        <w:rPr>
+          <w:u w:val="single"/>
+          <w:rtl/>
+        </w:rPr>
+      </w:pPr>
+      <w:r>
+        <w:rPr>
+          <w:rFonts w:hint="cs"/>
+          <w:noProof/>
           <w:rtl/>
         </w:rPr>
         <w:drawing>
@@ -111,7 +181,7 @@
                     </pic:cNvPicPr>
                   </pic:nvPicPr>
                   <pic:blipFill>
-                    <a:blip r:embed="rId8">
+                    <a:blip r:embed="rId7">
                       <a:extLst>
                         <a:ext uri="{28A0092B-C50C-407E-A947-70E740481C1C}">
                           <a14:useLocalDpi xmlns:a14="http://schemas.microsoft.com/office/drawing/2010/main" val="0"/>
@@ -146,41 +216,38 @@
     <w:p>
       <w:pPr>
         <w:rPr>
-          <w:rFonts w:hint="cs"/>
-          <w:u w:val="single"/>
-          <w:rtl/>
-        </w:rPr>
-      </w:pPr>
-    </w:p>
-    <w:p>
-      <w:pPr>
-        <w:rPr>
-          <w:rFonts w:hint="cs"/>
-          <w:u w:val="single"/>
-          <w:rtl/>
-        </w:rPr>
-      </w:pPr>
-    </w:p>
-    <w:p>
-      <w:pPr>
-        <w:rPr>
-          <w:rFonts w:hint="cs"/>
-          <w:u w:val="single"/>
-          <w:rtl/>
-        </w:rPr>
-      </w:pPr>
-    </w:p>
-    <w:p>
-      <w:pPr>
-        <w:rPr>
-          <w:rFonts w:hint="cs"/>
-          <w:u w:val="single"/>
-          <w:rtl/>
-        </w:rPr>
-      </w:pPr>
-      <w:r>
-        <w:rPr>
-          <w:rFonts w:hint="cs"/>
+          <w:u w:val="single"/>
+          <w:rtl/>
+        </w:rPr>
+      </w:pPr>
+    </w:p>
+    <w:p>
+      <w:pPr>
+        <w:rPr>
+          <w:u w:val="single"/>
+          <w:rtl/>
+        </w:rPr>
+      </w:pPr>
+    </w:p>
+    <w:p>
+      <w:pPr>
+        <w:rPr>
+          <w:u w:val="single"/>
+          <w:rtl/>
+        </w:rPr>
+      </w:pPr>
+    </w:p>
+    <w:p>
+      <w:pPr>
+        <w:rPr>
+          <w:u w:val="single"/>
+          <w:rtl/>
+        </w:rPr>
+      </w:pPr>
+      <w:r>
+        <w:rPr>
+          <w:rFonts w:hint="cs"/>
+          <w:noProof/>
           <w:rtl/>
         </w:rPr>
         <w:lastRenderedPageBreak/>
@@ -202,7 +269,7 @@
                     </pic:cNvPicPr>
                   </pic:nvPicPr>
                   <pic:blipFill>
-                    <a:blip r:embed="rId9">
+                    <a:blip r:embed="rId8">
                       <a:extLst>
                         <a:ext uri="{28A0092B-C50C-407E-A947-70E740481C1C}">
                           <a14:useLocalDpi xmlns:a14="http://schemas.microsoft.com/office/drawing/2010/main" val="0"/>
@@ -237,50 +304,46 @@
     <w:p>
       <w:pPr>
         <w:rPr>
-          <w:rFonts w:hint="cs"/>
-          <w:u w:val="single"/>
-          <w:rtl/>
-        </w:rPr>
-      </w:pPr>
-    </w:p>
-    <w:p>
-      <w:pPr>
-        <w:rPr>
-          <w:rFonts w:hint="cs"/>
-          <w:u w:val="single"/>
-          <w:rtl/>
-        </w:rPr>
-      </w:pPr>
-    </w:p>
-    <w:p>
-      <w:pPr>
-        <w:rPr>
-          <w:rFonts w:hint="cs"/>
-          <w:u w:val="single"/>
-          <w:rtl/>
-        </w:rPr>
-      </w:pPr>
-    </w:p>
-    <w:p>
-      <w:pPr>
-        <w:rPr>
-          <w:rFonts w:hint="cs"/>
-          <w:u w:val="single"/>
-          <w:rtl/>
-        </w:rPr>
-      </w:pPr>
-    </w:p>
-    <w:p>
-      <w:pPr>
-        <w:rPr>
-          <w:rFonts w:hint="cs"/>
-          <w:u w:val="single"/>
-          <w:rtl/>
-        </w:rPr>
-      </w:pPr>
-      <w:r>
-        <w:rPr>
-          <w:rFonts w:hint="cs"/>
+          <w:u w:val="single"/>
+          <w:rtl/>
+        </w:rPr>
+      </w:pPr>
+    </w:p>
+    <w:p>
+      <w:pPr>
+        <w:rPr>
+          <w:u w:val="single"/>
+          <w:rtl/>
+        </w:rPr>
+      </w:pPr>
+    </w:p>
+    <w:p>
+      <w:pPr>
+        <w:rPr>
+          <w:u w:val="single"/>
+          <w:rtl/>
+        </w:rPr>
+      </w:pPr>
+    </w:p>
+    <w:p>
+      <w:pPr>
+        <w:rPr>
+          <w:u w:val="single"/>
+          <w:rtl/>
+        </w:rPr>
+      </w:pPr>
+    </w:p>
+    <w:p>
+      <w:pPr>
+        <w:rPr>
+          <w:u w:val="single"/>
+          <w:rtl/>
+        </w:rPr>
+      </w:pPr>
+      <w:r>
+        <w:rPr>
+          <w:rFonts w:hint="cs"/>
+          <w:noProof/>
           <w:rtl/>
         </w:rPr>
         <w:lastRenderedPageBreak/>
@@ -302,7 +365,7 @@
                     </pic:cNvPicPr>
                   </pic:nvPicPr>
                   <pic:blipFill>
-                    <a:blip r:embed="rId10">
+                    <a:blip r:embed="rId9">
                       <a:extLst>
                         <a:ext uri="{28A0092B-C50C-407E-A947-70E740481C1C}">
                           <a14:useLocalDpi xmlns:a14="http://schemas.microsoft.com/office/drawing/2010/main" val="0"/>
@@ -337,7 +400,6 @@
     <w:p>
       <w:pPr>
         <w:rPr>
-          <w:rFonts w:hint="cs"/>
           <w:u w:val="single"/>
           <w:rtl/>
         </w:rPr>
@@ -363,13 +425,12 @@
     </w:p>
     <w:p>
       <w:pPr>
-        <w:pStyle w:val="a9"/>
+        <w:pStyle w:val="ListParagraph"/>
         <w:numPr>
           <w:ilvl w:val="0"/>
           <w:numId w:val="1"/>
         </w:numPr>
         <w:rPr>
-          <w:rFonts w:hint="cs"/>
           <w:sz w:val="28"/>
           <w:szCs w:val="28"/>
           <w:u w:val="single"/>
@@ -399,7 +460,6 @@
     <w:p>
       <w:pPr>
         <w:rPr>
-          <w:rFonts w:hint="cs"/>
           <w:rtl/>
         </w:rPr>
       </w:pPr>
@@ -613,9 +673,11 @@
         </w:rPr>
         <w:t xml:space="preserve">ר </w:t>
       </w:r>
+      <w:proofErr w:type="spellStart"/>
       <w:r>
         <w:t>CouponMaker</w:t>
       </w:r>
+      <w:proofErr w:type="spellEnd"/>
       <w:r>
         <w:rPr>
           <w:rFonts w:hint="cs"/>
@@ -691,14 +753,7 @@
           <w:rFonts w:hint="cs"/>
           <w:rtl/>
         </w:rPr>
-        <w:t>ע"י מנהל המערכת</w:t>
-      </w:r>
-      <w:r>
-        <w:rPr>
-          <w:rFonts w:hint="cs"/>
-          <w:rtl/>
-        </w:rPr>
-        <w:t xml:space="preserve"> , סטאטוס הקופון עובר לסטאטוס 'פעיל' ומתאפשר לחיפוש ע"י לקוחות המערכת. </w:t>
+        <w:t xml:space="preserve">ע"י מנהל המערכת , סטאטוס הקופון עובר לסטאטוס 'פעיל' ומתאפשר לחיפוש ע"י לקוחות המערכת. </w:t>
       </w:r>
       <w:r>
         <w:rPr>
@@ -735,9 +790,11 @@
         </w:rPr>
         <w:t xml:space="preserve"> קופון עם </w:t>
       </w:r>
+      <w:proofErr w:type="spellStart"/>
       <w:r>
         <w:t>serialCode</w:t>
       </w:r>
+      <w:proofErr w:type="spellEnd"/>
       <w:r>
         <w:rPr>
           <w:rFonts w:hint="cs"/>
@@ -756,7 +813,6 @@
     <w:p>
       <w:pPr>
         <w:rPr>
-          <w:rFonts w:hint="cs"/>
           <w:rtl/>
         </w:rPr>
       </w:pPr>
@@ -781,7 +837,7 @@
                     <pic:cNvPicPr/>
                   </pic:nvPicPr>
                   <pic:blipFill>
-                    <a:blip r:embed="rId11">
+                    <a:blip r:embed="rId10">
                       <a:extLst>
                         <a:ext uri="{28A0092B-C50C-407E-A947-70E740481C1C}">
                           <a14:useLocalDpi xmlns:a14="http://schemas.microsoft.com/office/drawing/2010/main" val="0"/>
@@ -816,23 +872,20 @@
     <w:p>
       <w:pPr>
         <w:rPr>
-          <w:rFonts w:hint="cs"/>
-          <w:rtl/>
-        </w:rPr>
-      </w:pPr>
-    </w:p>
-    <w:p>
-      <w:pPr>
-        <w:rPr>
-          <w:rFonts w:hint="cs"/>
-          <w:rtl/>
-        </w:rPr>
-      </w:pPr>
-    </w:p>
-    <w:p>
-      <w:pPr>
-        <w:rPr>
-          <w:rFonts w:hint="cs"/>
+          <w:rtl/>
+        </w:rPr>
+      </w:pPr>
+    </w:p>
+    <w:p>
+      <w:pPr>
+        <w:rPr>
+          <w:rtl/>
+        </w:rPr>
+      </w:pPr>
+    </w:p>
+    <w:p>
+      <w:pPr>
+        <w:rPr>
           <w:rtl/>
         </w:rPr>
       </w:pPr>
@@ -856,13 +909,12 @@
     </w:p>
     <w:p>
       <w:pPr>
-        <w:pStyle w:val="a9"/>
+        <w:pStyle w:val="ListParagraph"/>
         <w:numPr>
           <w:ilvl w:val="0"/>
           <w:numId w:val="1"/>
         </w:numPr>
         <w:rPr>
-          <w:rFonts w:hint="cs"/>
           <w:sz w:val="28"/>
           <w:szCs w:val="28"/>
           <w:u w:val="single"/>
@@ -882,9 +934,8 @@
     </w:p>
     <w:p>
       <w:pPr>
-        <w:pStyle w:val="a9"/>
-        <w:rPr>
-          <w:rFonts w:hint="cs"/>
+        <w:pStyle w:val="ListParagraph"/>
+        <w:rPr>
           <w:sz w:val="28"/>
           <w:szCs w:val="28"/>
           <w:u w:val="single"/>
@@ -915,7 +966,6 @@
     <w:p>
       <w:pPr>
         <w:rPr>
-          <w:rFonts w:hint="cs"/>
           <w:rtl/>
         </w:rPr>
       </w:pPr>
@@ -957,9 +1007,11 @@
         </w:rPr>
         <w:t xml:space="preserve"> בשם </w:t>
       </w:r>
+      <w:proofErr w:type="spellStart"/>
       <w:r>
         <w:t>mcCoupon</w:t>
       </w:r>
+      <w:proofErr w:type="spellEnd"/>
       <w:r>
         <w:rPr>
           <w:rFonts w:hint="cs"/>
@@ -978,7 +1030,6 @@
     <w:p>
       <w:pPr>
         <w:rPr>
-          <w:rFonts w:hint="cs"/>
           <w:rtl/>
         </w:rPr>
       </w:pPr>
@@ -1003,7 +1054,7 @@
                     <pic:cNvPicPr/>
                   </pic:nvPicPr>
                   <pic:blipFill>
-                    <a:blip r:embed="rId12">
+                    <a:blip r:embed="rId11">
                       <a:extLst>
                         <a:ext uri="{28A0092B-C50C-407E-A947-70E740481C1C}">
                           <a14:useLocalDpi xmlns:a14="http://schemas.microsoft.com/office/drawing/2010/main" val="0"/>
@@ -1038,7 +1089,6 @@
     <w:p>
       <w:pPr>
         <w:rPr>
-          <w:rFonts w:hint="cs"/>
           <w:sz w:val="28"/>
           <w:szCs w:val="28"/>
           <w:u w:val="single"/>
@@ -1069,7 +1119,6 @@
     <w:p>
       <w:pPr>
         <w:rPr>
-          <w:rFonts w:hint="cs"/>
           <w:rtl/>
         </w:rPr>
       </w:pPr>
@@ -1090,9 +1139,11 @@
         </w:rPr>
         <w:t xml:space="preserve"> מזמין קופון </w:t>
       </w:r>
+      <w:proofErr w:type="spellStart"/>
       <w:r>
         <w:t>mcCoupon</w:t>
       </w:r>
+      <w:proofErr w:type="spellEnd"/>
       <w:r>
         <w:rPr>
           <w:rFonts w:hint="cs"/>
@@ -1140,7 +1191,7 @@
                     <pic:cNvPicPr/>
                   </pic:nvPicPr>
                   <pic:blipFill>
-                    <a:blip r:embed="rId13">
+                    <a:blip r:embed="rId12">
                       <a:extLst>
                         <a:ext uri="{28A0092B-C50C-407E-A947-70E740481C1C}">
                           <a14:useLocalDpi xmlns:a14="http://schemas.microsoft.com/office/drawing/2010/main" val="0"/>
@@ -1174,13 +1225,12 @@
     </w:p>
     <w:p>
       <w:pPr>
-        <w:pStyle w:val="a9"/>
+        <w:pStyle w:val="ListParagraph"/>
         <w:numPr>
           <w:ilvl w:val="0"/>
           <w:numId w:val="1"/>
         </w:numPr>
         <w:rPr>
-          <w:rFonts w:hint="cs"/>
           <w:sz w:val="28"/>
           <w:szCs w:val="28"/>
           <w:u w:val="single"/>
@@ -1222,33 +1272,30 @@
     </w:p>
     <w:p>
       <w:pPr>
-        <w:pStyle w:val="a9"/>
-        <w:rPr>
-          <w:rFonts w:hint="cs"/>
-          <w:sz w:val="28"/>
-          <w:szCs w:val="28"/>
-          <w:u w:val="single"/>
-          <w:rtl/>
-        </w:rPr>
-      </w:pPr>
-    </w:p>
-    <w:p>
-      <w:pPr>
-        <w:pStyle w:val="a9"/>
-        <w:rPr>
-          <w:rFonts w:hint="cs"/>
-          <w:sz w:val="28"/>
-          <w:szCs w:val="28"/>
-          <w:u w:val="single"/>
-          <w:rtl/>
-        </w:rPr>
-      </w:pPr>
-    </w:p>
-    <w:p>
-      <w:pPr>
-        <w:pStyle w:val="a9"/>
-        <w:rPr>
-          <w:rFonts w:hint="cs"/>
+        <w:pStyle w:val="ListParagraph"/>
+        <w:rPr>
+          <w:sz w:val="28"/>
+          <w:szCs w:val="28"/>
+          <w:u w:val="single"/>
+          <w:rtl/>
+        </w:rPr>
+      </w:pPr>
+    </w:p>
+    <w:p>
+      <w:pPr>
+        <w:pStyle w:val="ListParagraph"/>
+        <w:rPr>
+          <w:sz w:val="28"/>
+          <w:szCs w:val="28"/>
+          <w:u w:val="single"/>
+          <w:rtl/>
+        </w:rPr>
+      </w:pPr>
+    </w:p>
+    <w:p>
+      <w:pPr>
+        <w:pStyle w:val="ListParagraph"/>
+        <w:rPr>
           <w:sz w:val="28"/>
           <w:szCs w:val="28"/>
           <w:u w:val="single"/>
@@ -1261,15 +1308,9 @@
         <w:bidi w:val="0"/>
       </w:pPr>
     </w:p>
-    <w:p>
-      <w:pPr>
-        <w:rPr>
-          <w:rFonts w:hint="cs"/>
-        </w:rPr>
-      </w:pPr>
-    </w:p>
+    <w:p/>
     <w:sectPr>
-      <w:headerReference w:type="default" r:id="rId14"/>
+      <w:headerReference w:type="default" r:id="rId13"/>
       <w:pgSz w:w="11906" w:h="16838"/>
       <w:pgMar w:top="720" w:right="720" w:bottom="720" w:left="720" w:header="708" w:footer="708" w:gutter="0"/>
       <w:cols w:space="708"/>
@@ -1282,7 +1323,7 @@
 </file>
 
 <file path=word/endnotes.xml><?xml version="1.0" encoding="utf-8"?>
-<w:endnotes xmlns:wpc="http://schemas.microsoft.com/office/word/2010/wordprocessingCanvas" xmlns:mc="http://schemas.openxmlformats.org/markup-compatibility/2006" xmlns:o="urn:schemas-microsoft-com:office:office" xmlns:r="http://schemas.openxmlformats.org/officeDocument/2006/relationships" xmlns:m="http://schemas.openxmlformats.org/officeDocument/2006/math" xmlns:v="urn:schemas-microsoft-com:vml" xmlns:wp14="http://schemas.microsoft.com/office/word/2010/wordprocessingDrawing" xmlns:wp="http://schemas.openxmlformats.org/drawingml/2006/wordprocessingDrawing" xmlns:w10="urn:schemas-microsoft-com:office:word" xmlns:w="http://schemas.openxmlformats.org/wordprocessingml/2006/main" xmlns:w14="http://schemas.microsoft.com/office/word/2010/wordml" xmlns:wpg="http://schemas.microsoft.com/office/word/2010/wordprocessingGroup" xmlns:wpi="http://schemas.microsoft.com/office/word/2010/wordprocessingInk" xmlns:wne="http://schemas.microsoft.com/office/word/2006/wordml" xmlns:wps="http://schemas.microsoft.com/office/word/2010/wordprocessingShape" mc:Ignorable="w14 wp14">
+<w:endnotes xmlns:wpc="http://schemas.microsoft.com/office/word/2010/wordprocessingCanvas" xmlns:mc="http://schemas.openxmlformats.org/markup-compatibility/2006" xmlns:o="urn:schemas-microsoft-com:office:office" xmlns:r="http://schemas.openxmlformats.org/officeDocument/2006/relationships" xmlns:m="http://schemas.openxmlformats.org/officeDocument/2006/math" xmlns:v="urn:schemas-microsoft-com:vml" xmlns:wp14="http://schemas.microsoft.com/office/word/2010/wordprocessingDrawing" xmlns:wp="http://schemas.openxmlformats.org/drawingml/2006/wordprocessingDrawing" xmlns:w10="urn:schemas-microsoft-com:office:word" xmlns:w="http://schemas.openxmlformats.org/wordprocessingml/2006/main" xmlns:w14="http://schemas.microsoft.com/office/word/2010/wordml" xmlns:w15="http://schemas.microsoft.com/office/word/2012/wordml" xmlns:wpg="http://schemas.microsoft.com/office/word/2010/wordprocessingGroup" xmlns:wpi="http://schemas.microsoft.com/office/word/2010/wordprocessingInk" xmlns:wne="http://schemas.microsoft.com/office/word/2006/wordml" xmlns:wps="http://schemas.microsoft.com/office/word/2010/wordprocessingShape" mc:Ignorable="w14 w15 wp14">
   <w:endnote w:type="separator" w:id="-1">
     <w:p>
       <w:pPr>
@@ -1307,7 +1348,7 @@
 </file>
 
 <file path=word/footnotes.xml><?xml version="1.0" encoding="utf-8"?>
-<w:footnotes xmlns:wpc="http://schemas.microsoft.com/office/word/2010/wordprocessingCanvas" xmlns:mc="http://schemas.openxmlformats.org/markup-compatibility/2006" xmlns:o="urn:schemas-microsoft-com:office:office" xmlns:r="http://schemas.openxmlformats.org/officeDocument/2006/relationships" xmlns:m="http://schemas.openxmlformats.org/officeDocument/2006/math" xmlns:v="urn:schemas-microsoft-com:vml" xmlns:wp14="http://schemas.microsoft.com/office/word/2010/wordprocessingDrawing" xmlns:wp="http://schemas.openxmlformats.org/drawingml/2006/wordprocessingDrawing" xmlns:w10="urn:schemas-microsoft-com:office:word" xmlns:w="http://schemas.openxmlformats.org/wordprocessingml/2006/main" xmlns:w14="http://schemas.microsoft.com/office/word/2010/wordml" xmlns:wpg="http://schemas.microsoft.com/office/word/2010/wordprocessingGroup" xmlns:wpi="http://schemas.microsoft.com/office/word/2010/wordprocessingInk" xmlns:wne="http://schemas.microsoft.com/office/word/2006/wordml" xmlns:wps="http://schemas.microsoft.com/office/word/2010/wordprocessingShape" mc:Ignorable="w14 wp14">
+<w:footnotes xmlns:wpc="http://schemas.microsoft.com/office/word/2010/wordprocessingCanvas" xmlns:mc="http://schemas.openxmlformats.org/markup-compatibility/2006" xmlns:o="urn:schemas-microsoft-com:office:office" xmlns:r="http://schemas.openxmlformats.org/officeDocument/2006/relationships" xmlns:m="http://schemas.openxmlformats.org/officeDocument/2006/math" xmlns:v="urn:schemas-microsoft-com:vml" xmlns:wp14="http://schemas.microsoft.com/office/word/2010/wordprocessingDrawing" xmlns:wp="http://schemas.openxmlformats.org/drawingml/2006/wordprocessingDrawing" xmlns:w10="urn:schemas-microsoft-com:office:word" xmlns:w="http://schemas.openxmlformats.org/wordprocessingml/2006/main" xmlns:w14="http://schemas.microsoft.com/office/word/2010/wordml" xmlns:w15="http://schemas.microsoft.com/office/word/2012/wordml" xmlns:wpg="http://schemas.microsoft.com/office/word/2010/wordprocessingGroup" xmlns:wpi="http://schemas.microsoft.com/office/word/2010/wordprocessingInk" xmlns:wne="http://schemas.microsoft.com/office/word/2006/wordml" xmlns:wps="http://schemas.microsoft.com/office/word/2010/wordprocessingShape" mc:Ignorable="w14 w15 wp14">
   <w:footnote w:type="separator" w:id="-1">
     <w:p>
       <w:pPr>
@@ -1332,56 +1373,111 @@
 </file>
 
 <file path=word/header1.xml><?xml version="1.0" encoding="utf-8"?>
-<w:hdr xmlns:wpc="http://schemas.microsoft.com/office/word/2010/wordprocessingCanvas" xmlns:mc="http://schemas.openxmlformats.org/markup-compatibility/2006" xmlns:o="urn:schemas-microsoft-com:office:office" xmlns:r="http://schemas.openxmlformats.org/officeDocument/2006/relationships" xmlns:m="http://schemas.openxmlformats.org/officeDocument/2006/math" xmlns:v="urn:schemas-microsoft-com:vml" xmlns:wp14="http://schemas.microsoft.com/office/word/2010/wordprocessingDrawing" xmlns:wp="http://schemas.openxmlformats.org/drawingml/2006/wordprocessingDrawing" xmlns:w10="urn:schemas-microsoft-com:office:word" xmlns:w="http://schemas.openxmlformats.org/wordprocessingml/2006/main" xmlns:w14="http://schemas.microsoft.com/office/word/2010/wordml" xmlns:wpg="http://schemas.microsoft.com/office/word/2010/wordprocessingGroup" xmlns:wpi="http://schemas.microsoft.com/office/word/2010/wordprocessingInk" xmlns:wne="http://schemas.microsoft.com/office/word/2006/wordml" xmlns:wps="http://schemas.microsoft.com/office/word/2010/wordprocessingShape" mc:Ignorable="w14 wp14">
+<w:hdr xmlns:wpc="http://schemas.microsoft.com/office/word/2010/wordprocessingCanvas" xmlns:mc="http://schemas.openxmlformats.org/markup-compatibility/2006" xmlns:o="urn:schemas-microsoft-com:office:office" xmlns:r="http://schemas.openxmlformats.org/officeDocument/2006/relationships" xmlns:m="http://schemas.openxmlformats.org/officeDocument/2006/math" xmlns:v="urn:schemas-microsoft-com:vml" xmlns:wp14="http://schemas.microsoft.com/office/word/2010/wordprocessingDrawing" xmlns:wp="http://schemas.openxmlformats.org/drawingml/2006/wordprocessingDrawing" xmlns:w10="urn:schemas-microsoft-com:office:word" xmlns:w="http://schemas.openxmlformats.org/wordprocessingml/2006/main" xmlns:w14="http://schemas.microsoft.com/office/word/2010/wordml" xmlns:w15="http://schemas.microsoft.com/office/word/2012/wordml" xmlns:wpg="http://schemas.microsoft.com/office/word/2010/wordprocessingGroup" xmlns:wpi="http://schemas.microsoft.com/office/word/2010/wordprocessingInk" xmlns:wne="http://schemas.microsoft.com/office/word/2006/wordml" xmlns:wps="http://schemas.microsoft.com/office/word/2010/wordprocessingShape" mc:Ignorable="w14 w15 wp14">
+  <w:tbl>
+    <w:tblPr>
+      <w:tblStyle w:val="TableGrid"/>
+      <w:bidiVisual/>
+      <w:tblW w:w="5702" w:type="dxa"/>
+      <w:tblInd w:w="4780" w:type="dxa"/>
+      <w:tblBorders>
+        <w:top w:val="none" w:sz="0" w:space="0" w:color="auto"/>
+        <w:left w:val="none" w:sz="0" w:space="0" w:color="auto"/>
+        <w:bottom w:val="none" w:sz="0" w:space="0" w:color="auto"/>
+        <w:right w:val="none" w:sz="0" w:space="0" w:color="auto"/>
+        <w:insideH w:val="none" w:sz="0" w:space="0" w:color="auto"/>
+        <w:insideV w:val="none" w:sz="0" w:space="0" w:color="auto"/>
+      </w:tblBorders>
+      <w:tblLook w:val="04A0" w:firstRow="1" w:lastRow="0" w:firstColumn="1" w:lastColumn="0" w:noHBand="0" w:noVBand="1"/>
+    </w:tblPr>
+    <w:tblGrid>
+      <w:gridCol w:w="2851"/>
+      <w:gridCol w:w="2851"/>
+    </w:tblGrid>
+    <w:tr>
+      <w:trPr>
+        <w:trHeight w:val="474"/>
+      </w:trPr>
+      <w:tc>
+        <w:tcPr>
+          <w:tcW w:w="2851" w:type="dxa"/>
+        </w:tcPr>
+        <w:p>
+          <w:pPr>
+            <w:pStyle w:val="Header"/>
+            <w:jc w:val="right"/>
+            <w:rPr>
+              <w:rtl/>
+            </w:rPr>
+          </w:pPr>
+          <w:r>
+            <w:rPr>
+              <w:rFonts w:hint="cs"/>
+              <w:rtl/>
+            </w:rPr>
+            <w:t>אבירם אדירי 302991468</w:t>
+          </w:r>
+        </w:p>
+        <w:p>
+          <w:pPr>
+            <w:pStyle w:val="Header"/>
+            <w:jc w:val="right"/>
+            <w:rPr>
+              <w:rFonts w:hint="cs"/>
+              <w:rtl/>
+            </w:rPr>
+          </w:pPr>
+          <w:r>
+            <w:rPr>
+              <w:rFonts w:hint="cs"/>
+              <w:rtl/>
+            </w:rPr>
+            <w:t>אורי בר-אילן 303013114</w:t>
+          </w:r>
+        </w:p>
+      </w:tc>
+      <w:tc>
+        <w:tcPr>
+          <w:tcW w:w="2851" w:type="dxa"/>
+        </w:tcPr>
+        <w:p>
+          <w:pPr>
+            <w:pStyle w:val="Header"/>
+            <w:rPr>
+              <w:rtl/>
+            </w:rPr>
+          </w:pPr>
+          <w:r>
+            <w:rPr>
+              <w:rFonts w:hint="cs"/>
+              <w:rtl/>
+            </w:rPr>
+            <w:t>ליטל מרלי 302491709</w:t>
+          </w:r>
+        </w:p>
+        <w:p>
+          <w:pPr>
+            <w:pStyle w:val="Header"/>
+            <w:rPr>
+              <w:rFonts w:hint="cs"/>
+              <w:rtl/>
+            </w:rPr>
+          </w:pPr>
+          <w:r>
+            <w:rPr>
+              <w:rFonts w:hint="cs"/>
+              <w:rtl/>
+            </w:rPr>
+            <w:t>ליהיא ורצ'יק 308089333</w:t>
+          </w:r>
+        </w:p>
+      </w:tc>
+    </w:tr>
+  </w:tbl>
   <w:p>
     <w:pPr>
-      <w:pStyle w:val="a5"/>
+      <w:pStyle w:val="Header"/>
       <w:jc w:val="right"/>
-      <w:rPr>
-        <w:rFonts w:hint="cs"/>
-        <w:rtl/>
-      </w:rPr>
-    </w:pPr>
-    <w:r>
-      <w:rPr>
-        <w:rtl/>
-      </w:rPr>
-      <w:ptab w:relativeTo="margin" w:alignment="center" w:leader="none"/>
-    </w:r>
-    <w:r>
-      <w:rPr>
-        <w:rFonts w:hint="cs"/>
-        <w:rtl/>
-      </w:rPr>
-      <w:tab/>
-      <w:t>אבירם אדירי 302991468</w:t>
-    </w:r>
-  </w:p>
-  <w:p>
-    <w:pPr>
-      <w:pStyle w:val="a5"/>
-      <w:jc w:val="right"/>
-      <w:rPr>
-        <w:rFonts w:hint="cs"/>
-        <w:rtl/>
-      </w:rPr>
-    </w:pPr>
-    <w:r>
-      <w:rPr>
-        <w:rFonts w:hint="cs"/>
-        <w:rtl/>
-      </w:rPr>
-      <w:t>אורי בר-אילן 303013114</w:t>
-    </w:r>
-  </w:p>
-  <w:p>
-    <w:pPr>
-      <w:pStyle w:val="a5"/>
-      <w:jc w:val="right"/>
-      <w:rPr>
-        <w:rFonts w:hint="cs"/>
-        <w:rtl/>
-      </w:rPr>
     </w:pPr>
     <w:r>
       <w:rPr>
@@ -1396,44 +1492,13 @@
         <w:rtl/>
       </w:rPr>
       <w:tab/>
-      <w:t>ליטל מרלי 302491709</w:t>
     </w:r>
-  </w:p>
-  <w:p>
-    <w:pPr>
-      <w:pStyle w:val="a5"/>
-      <w:jc w:val="right"/>
-      <w:rPr>
-        <w:rFonts w:hint="cs"/>
-        <w:rtl/>
-      </w:rPr>
-    </w:pPr>
-    <w:r>
-      <w:rPr>
-        <w:rFonts w:hint="cs"/>
-        <w:rtl/>
-      </w:rPr>
-      <w:tab/>
-    </w:r>
-    <w:r>
-      <w:rPr>
-        <w:rFonts w:hint="cs"/>
-        <w:rtl/>
-      </w:rPr>
-      <w:tab/>
-      <w:t>ליהיא ורצ'יק 308089333</w:t>
-    </w:r>
-  </w:p>
-  <w:p>
-    <w:pPr>
-      <w:pStyle w:val="a5"/>
-    </w:pPr>
   </w:p>
 </w:hdr>
 </file>
 
 <file path=word/numbering.xml><?xml version="1.0" encoding="utf-8"?>
-<w:numbering xmlns:wpc="http://schemas.microsoft.com/office/word/2010/wordprocessingCanvas" xmlns:mc="http://schemas.openxmlformats.org/markup-compatibility/2006" xmlns:o="urn:schemas-microsoft-com:office:office" xmlns:r="http://schemas.openxmlformats.org/officeDocument/2006/relationships" xmlns:m="http://schemas.openxmlformats.org/officeDocument/2006/math" xmlns:v="urn:schemas-microsoft-com:vml" xmlns:wp14="http://schemas.microsoft.com/office/word/2010/wordprocessingDrawing" xmlns:wp="http://schemas.openxmlformats.org/drawingml/2006/wordprocessingDrawing" xmlns:w10="urn:schemas-microsoft-com:office:word" xmlns:w="http://schemas.openxmlformats.org/wordprocessingml/2006/main" xmlns:w14="http://schemas.microsoft.com/office/word/2010/wordml" xmlns:wpg="http://schemas.microsoft.com/office/word/2010/wordprocessingGroup" xmlns:wpi="http://schemas.microsoft.com/office/word/2010/wordprocessingInk" xmlns:wne="http://schemas.microsoft.com/office/word/2006/wordml" xmlns:wps="http://schemas.microsoft.com/office/word/2010/wordprocessingShape" mc:Ignorable="w14 wp14">
+<w:numbering xmlns:wpc="http://schemas.microsoft.com/office/word/2010/wordprocessingCanvas" xmlns:mc="http://schemas.openxmlformats.org/markup-compatibility/2006" xmlns:o="urn:schemas-microsoft-com:office:office" xmlns:r="http://schemas.openxmlformats.org/officeDocument/2006/relationships" xmlns:m="http://schemas.openxmlformats.org/officeDocument/2006/math" xmlns:v="urn:schemas-microsoft-com:vml" xmlns:wp14="http://schemas.microsoft.com/office/word/2010/wordprocessingDrawing" xmlns:wp="http://schemas.openxmlformats.org/drawingml/2006/wordprocessingDrawing" xmlns:w10="urn:schemas-microsoft-com:office:word" xmlns:w="http://schemas.openxmlformats.org/wordprocessingml/2006/main" xmlns:w14="http://schemas.microsoft.com/office/word/2010/wordml" xmlns:w15="http://schemas.microsoft.com/office/word/2012/wordml" xmlns:wpg="http://schemas.microsoft.com/office/word/2010/wordprocessingGroup" xmlns:wpi="http://schemas.microsoft.com/office/word/2010/wordprocessingInk" xmlns:wne="http://schemas.microsoft.com/office/word/2006/wordml" xmlns:wps="http://schemas.microsoft.com/office/word/2010/wordprocessingShape" mc:Ignorable="w14 w15 wp14">
   <w:abstractNum w:abstractNumId="0">
     <w:nsid w:val="355D6388"/>
     <w:multiLevelType w:val="hybridMultilevel"/>
@@ -1530,7 +1595,7 @@
 </file>
 
 <file path=word/styles.xml><?xml version="1.0" encoding="utf-8"?>
-<w:styles xmlns:mc="http://schemas.openxmlformats.org/markup-compatibility/2006" xmlns:r="http://schemas.openxmlformats.org/officeDocument/2006/relationships" xmlns:w="http://schemas.openxmlformats.org/wordprocessingml/2006/main" xmlns:w14="http://schemas.microsoft.com/office/word/2010/wordml" mc:Ignorable="w14">
+<w:styles xmlns:mc="http://schemas.openxmlformats.org/markup-compatibility/2006" xmlns:r="http://schemas.openxmlformats.org/officeDocument/2006/relationships" xmlns:w="http://schemas.openxmlformats.org/wordprocessingml/2006/main" xmlns:w14="http://schemas.microsoft.com/office/word/2010/wordml" xmlns:w15="http://schemas.microsoft.com/office/word/2012/wordml" mc:Ignorable="w14 w15">
   <w:docDefaults>
     <w:rPrDefault>
       <w:rPr>
@@ -1546,159 +1611,393 @@
       </w:pPr>
     </w:pPrDefault>
   </w:docDefaults>
-  <w:latentStyles w:defLockedState="0" w:defUIPriority="99" w:defSemiHidden="1" w:defUnhideWhenUsed="1" w:defQFormat="0" w:count="267">
-    <w:lsdException w:name="Normal" w:semiHidden="0" w:uiPriority="0" w:unhideWhenUsed="0" w:qFormat="1"/>
-    <w:lsdException w:name="heading 1" w:semiHidden="0" w:uiPriority="9" w:unhideWhenUsed="0" w:qFormat="1"/>
-    <w:lsdException w:name="heading 2" w:uiPriority="9" w:qFormat="1"/>
-    <w:lsdException w:name="heading 3" w:uiPriority="9" w:qFormat="1"/>
-    <w:lsdException w:name="heading 4" w:uiPriority="9" w:qFormat="1"/>
-    <w:lsdException w:name="heading 5" w:uiPriority="9" w:qFormat="1"/>
-    <w:lsdException w:name="heading 6" w:uiPriority="9" w:qFormat="1"/>
-    <w:lsdException w:name="heading 7" w:uiPriority="9" w:qFormat="1"/>
-    <w:lsdException w:name="heading 8" w:uiPriority="9" w:qFormat="1"/>
-    <w:lsdException w:name="heading 9" w:uiPriority="9" w:qFormat="1"/>
-    <w:lsdException w:name="toc 1" w:uiPriority="39"/>
-    <w:lsdException w:name="toc 2" w:uiPriority="39"/>
-    <w:lsdException w:name="toc 3" w:uiPriority="39"/>
-    <w:lsdException w:name="toc 4" w:uiPriority="39"/>
-    <w:lsdException w:name="toc 5" w:uiPriority="39"/>
-    <w:lsdException w:name="toc 6" w:uiPriority="39"/>
-    <w:lsdException w:name="toc 7" w:uiPriority="39"/>
-    <w:lsdException w:name="toc 8" w:uiPriority="39"/>
-    <w:lsdException w:name="toc 9" w:uiPriority="39"/>
-    <w:lsdException w:name="caption" w:uiPriority="35" w:qFormat="1"/>
-    <w:lsdException w:name="Title" w:semiHidden="0" w:uiPriority="10" w:unhideWhenUsed="0" w:qFormat="1"/>
-    <w:lsdException w:name="Default Paragraph Font" w:uiPriority="1"/>
-    <w:lsdException w:name="Subtitle" w:semiHidden="0" w:uiPriority="11" w:unhideWhenUsed="0" w:qFormat="1"/>
-    <w:lsdException w:name="Strong" w:semiHidden="0" w:uiPriority="22" w:unhideWhenUsed="0" w:qFormat="1"/>
-    <w:lsdException w:name="Emphasis" w:semiHidden="0" w:uiPriority="20" w:unhideWhenUsed="0" w:qFormat="1"/>
-    <w:lsdException w:name="Table Grid" w:semiHidden="0" w:uiPriority="59" w:unhideWhenUsed="0"/>
-    <w:lsdException w:name="Placeholder Text" w:unhideWhenUsed="0"/>
-    <w:lsdException w:name="No Spacing" w:semiHidden="0" w:uiPriority="1" w:unhideWhenUsed="0" w:qFormat="1"/>
-    <w:lsdException w:name="Light Shading" w:semiHidden="0" w:uiPriority="60" w:unhideWhenUsed="0"/>
-    <w:lsdException w:name="Light List" w:semiHidden="0" w:uiPriority="61" w:unhideWhenUsed="0"/>
-    <w:lsdException w:name="Light Grid" w:semiHidden="0" w:uiPriority="62" w:unhideWhenUsed="0"/>
-    <w:lsdException w:name="Medium Shading 1" w:semiHidden="0" w:uiPriority="63" w:unhideWhenUsed="0"/>
-    <w:lsdException w:name="Medium Shading 2" w:semiHidden="0" w:uiPriority="64" w:unhideWhenUsed="0"/>
-    <w:lsdException w:name="Medium List 1" w:semiHidden="0" w:uiPriority="65" w:unhideWhenUsed="0"/>
-    <w:lsdException w:name="Medium List 2" w:semiHidden="0" w:uiPriority="66" w:unhideWhenUsed="0"/>
-    <w:lsdException w:name="Medium Grid 1" w:semiHidden="0" w:uiPriority="67" w:unhideWhenUsed="0"/>
-    <w:lsdException w:name="Medium Grid 2" w:semiHidden="0" w:uiPriority="68" w:unhideWhenUsed="0"/>
-    <w:lsdException w:name="Medium Grid 3" w:semiHidden="0" w:uiPriority="69" w:unhideWhenUsed="0"/>
-    <w:lsdException w:name="Dark List" w:semiHidden="0" w:uiPriority="70" w:unhideWhenUsed="0"/>
-    <w:lsdException w:name="Colorful Shading" w:semiHidden="0" w:uiPriority="71" w:unhideWhenUsed="0"/>
-    <w:lsdException w:name="Colorful List" w:semiHidden="0" w:uiPriority="72" w:unhideWhenUsed="0"/>
-    <w:lsdException w:name="Colorful Grid" w:semiHidden="0" w:uiPriority="73" w:unhideWhenUsed="0"/>
-    <w:lsdException w:name="Light Shading Accent 1" w:semiHidden="0" w:uiPriority="60" w:unhideWhenUsed="0"/>
-    <w:lsdException w:name="Light List Accent 1" w:semiHidden="0" w:uiPriority="61" w:unhideWhenUsed="0"/>
-    <w:lsdException w:name="Light Grid Accent 1" w:semiHidden="0" w:uiPriority="62" w:unhideWhenUsed="0"/>
-    <w:lsdException w:name="Medium Shading 1 Accent 1" w:semiHidden="0" w:uiPriority="63" w:unhideWhenUsed="0"/>
-    <w:lsdException w:name="Medium Shading 2 Accent 1" w:semiHidden="0" w:uiPriority="64" w:unhideWhenUsed="0"/>
-    <w:lsdException w:name="Medium List 1 Accent 1" w:semiHidden="0" w:uiPriority="65" w:unhideWhenUsed="0"/>
-    <w:lsdException w:name="Revision" w:unhideWhenUsed="0"/>
-    <w:lsdException w:name="List Paragraph" w:semiHidden="0" w:uiPriority="34" w:unhideWhenUsed="0" w:qFormat="1"/>
-    <w:lsdException w:name="Quote" w:semiHidden="0" w:uiPriority="29" w:unhideWhenUsed="0" w:qFormat="1"/>
-    <w:lsdException w:name="Intense Quote" w:semiHidden="0" w:uiPriority="30" w:unhideWhenUsed="0" w:qFormat="1"/>
-    <w:lsdException w:name="Medium List 2 Accent 1" w:semiHidden="0" w:uiPriority="66" w:unhideWhenUsed="0"/>
-    <w:lsdException w:name="Medium Grid 1 Accent 1" w:semiHidden="0" w:uiPriority="67" w:unhideWhenUsed="0"/>
-    <w:lsdException w:name="Medium Grid 2 Accent 1" w:semiHidden="0" w:uiPriority="68" w:unhideWhenUsed="0"/>
-    <w:lsdException w:name="Medium Grid 3 Accent 1" w:semiHidden="0" w:uiPriority="69" w:unhideWhenUsed="0"/>
-    <w:lsdException w:name="Dark List Accent 1" w:semiHidden="0" w:uiPriority="70" w:unhideWhenUsed="0"/>
-    <w:lsdException w:name="Colorful Shading Accent 1" w:semiHidden="0" w:uiPriority="71" w:unhideWhenUsed="0"/>
-    <w:lsdException w:name="Colorful List Accent 1" w:semiHidden="0" w:uiPriority="72" w:unhideWhenUsed="0"/>
-    <w:lsdException w:name="Colorful Grid Accent 1" w:semiHidden="0" w:uiPriority="73" w:unhideWhenUsed="0"/>
-    <w:lsdException w:name="Light Shading Accent 2" w:semiHidden="0" w:uiPriority="60" w:unhideWhenUsed="0"/>
-    <w:lsdException w:name="Light List Accent 2" w:semiHidden="0" w:uiPriority="61" w:unhideWhenUsed="0"/>
-    <w:lsdException w:name="Light Grid Accent 2" w:semiHidden="0" w:uiPriority="62" w:unhideWhenUsed="0"/>
-    <w:lsdException w:name="Medium Shading 1 Accent 2" w:semiHidden="0" w:uiPriority="63" w:unhideWhenUsed="0"/>
-    <w:lsdException w:name="Medium Shading 2 Accent 2" w:semiHidden="0" w:uiPriority="64" w:unhideWhenUsed="0"/>
-    <w:lsdException w:name="Medium List 1 Accent 2" w:semiHidden="0" w:uiPriority="65" w:unhideWhenUsed="0"/>
-    <w:lsdException w:name="Medium List 2 Accent 2" w:semiHidden="0" w:uiPriority="66" w:unhideWhenUsed="0"/>
-    <w:lsdException w:name="Medium Grid 1 Accent 2" w:semiHidden="0" w:uiPriority="67" w:unhideWhenUsed="0"/>
-    <w:lsdException w:name="Medium Grid 2 Accent 2" w:semiHidden="0" w:uiPriority="68" w:unhideWhenUsed="0"/>
-    <w:lsdException w:name="Medium Grid 3 Accent 2" w:semiHidden="0" w:uiPriority="69" w:unhideWhenUsed="0"/>
-    <w:lsdException w:name="Dark List Accent 2" w:semiHidden="0" w:uiPriority="70" w:unhideWhenUsed="0"/>
-    <w:lsdException w:name="Colorful Shading Accent 2" w:semiHidden="0" w:uiPriority="71" w:unhideWhenUsed="0"/>
-    <w:lsdException w:name="Colorful List Accent 2" w:semiHidden="0" w:uiPriority="72" w:unhideWhenUsed="0"/>
-    <w:lsdException w:name="Colorful Grid Accent 2" w:semiHidden="0" w:uiPriority="73" w:unhideWhenUsed="0"/>
-    <w:lsdException w:name="Light Shading Accent 3" w:semiHidden="0" w:uiPriority="60" w:unhideWhenUsed="0"/>
-    <w:lsdException w:name="Light List Accent 3" w:semiHidden="0" w:uiPriority="61" w:unhideWhenUsed="0"/>
-    <w:lsdException w:name="Light Grid Accent 3" w:semiHidden="0" w:uiPriority="62" w:unhideWhenUsed="0"/>
-    <w:lsdException w:name="Medium Shading 1 Accent 3" w:semiHidden="0" w:uiPriority="63" w:unhideWhenUsed="0"/>
-    <w:lsdException w:name="Medium Shading 2 Accent 3" w:semiHidden="0" w:uiPriority="64" w:unhideWhenUsed="0"/>
-    <w:lsdException w:name="Medium List 1 Accent 3" w:semiHidden="0" w:uiPriority="65" w:unhideWhenUsed="0"/>
-    <w:lsdException w:name="Medium List 2 Accent 3" w:semiHidden="0" w:uiPriority="66" w:unhideWhenUsed="0"/>
-    <w:lsdException w:name="Medium Grid 1 Accent 3" w:semiHidden="0" w:uiPriority="67" w:unhideWhenUsed="0"/>
-    <w:lsdException w:name="Medium Grid 2 Accent 3" w:semiHidden="0" w:uiPriority="68" w:unhideWhenUsed="0"/>
-    <w:lsdException w:name="Medium Grid 3 Accent 3" w:semiHidden="0" w:uiPriority="69" w:unhideWhenUsed="0"/>
-    <w:lsdException w:name="Dark List Accent 3" w:semiHidden="0" w:uiPriority="70" w:unhideWhenUsed="0"/>
-    <w:lsdException w:name="Colorful Shading Accent 3" w:semiHidden="0" w:uiPriority="71" w:unhideWhenUsed="0"/>
-    <w:lsdException w:name="Colorful List Accent 3" w:semiHidden="0" w:uiPriority="72" w:unhideWhenUsed="0"/>
-    <w:lsdException w:name="Colorful Grid Accent 3" w:semiHidden="0" w:uiPriority="73" w:unhideWhenUsed="0"/>
-    <w:lsdException w:name="Light Shading Accent 4" w:semiHidden="0" w:uiPriority="60" w:unhideWhenUsed="0"/>
-    <w:lsdException w:name="Light List Accent 4" w:semiHidden="0" w:uiPriority="61" w:unhideWhenUsed="0"/>
-    <w:lsdException w:name="Light Grid Accent 4" w:semiHidden="0" w:uiPriority="62" w:unhideWhenUsed="0"/>
-    <w:lsdException w:name="Medium Shading 1 Accent 4" w:semiHidden="0" w:uiPriority="63" w:unhideWhenUsed="0"/>
-    <w:lsdException w:name="Medium Shading 2 Accent 4" w:semiHidden="0" w:uiPriority="64" w:unhideWhenUsed="0"/>
-    <w:lsdException w:name="Medium List 1 Accent 4" w:semiHidden="0" w:uiPriority="65" w:unhideWhenUsed="0"/>
-    <w:lsdException w:name="Medium List 2 Accent 4" w:semiHidden="0" w:uiPriority="66" w:unhideWhenUsed="0"/>
-    <w:lsdException w:name="Medium Grid 1 Accent 4" w:semiHidden="0" w:uiPriority="67" w:unhideWhenUsed="0"/>
-    <w:lsdException w:name="Medium Grid 2 Accent 4" w:semiHidden="0" w:uiPriority="68" w:unhideWhenUsed="0"/>
-    <w:lsdException w:name="Medium Grid 3 Accent 4" w:semiHidden="0" w:uiPriority="69" w:unhideWhenUsed="0"/>
-    <w:lsdException w:name="Dark List Accent 4" w:semiHidden="0" w:uiPriority="70" w:unhideWhenUsed="0"/>
-    <w:lsdException w:name="Colorful Shading Accent 4" w:semiHidden="0" w:uiPriority="71" w:unhideWhenUsed="0"/>
-    <w:lsdException w:name="Colorful List Accent 4" w:semiHidden="0" w:uiPriority="72" w:unhideWhenUsed="0"/>
-    <w:lsdException w:name="Colorful Grid Accent 4" w:semiHidden="0" w:uiPriority="73" w:unhideWhenUsed="0"/>
-    <w:lsdException w:name="Light Shading Accent 5" w:semiHidden="0" w:uiPriority="60" w:unhideWhenUsed="0"/>
-    <w:lsdException w:name="Light List Accent 5" w:semiHidden="0" w:uiPriority="61" w:unhideWhenUsed="0"/>
-    <w:lsdException w:name="Light Grid Accent 5" w:semiHidden="0" w:uiPriority="62" w:unhideWhenUsed="0"/>
-    <w:lsdException w:name="Medium Shading 1 Accent 5" w:semiHidden="0" w:uiPriority="63" w:unhideWhenUsed="0"/>
-    <w:lsdException w:name="Medium Shading 2 Accent 5" w:semiHidden="0" w:uiPriority="64" w:unhideWhenUsed="0"/>
-    <w:lsdException w:name="Medium List 1 Accent 5" w:semiHidden="0" w:uiPriority="65" w:unhideWhenUsed="0"/>
-    <w:lsdException w:name="Medium List 2 Accent 5" w:semiHidden="0" w:uiPriority="66" w:unhideWhenUsed="0"/>
-    <w:lsdException w:name="Medium Grid 1 Accent 5" w:semiHidden="0" w:uiPriority="67" w:unhideWhenUsed="0"/>
-    <w:lsdException w:name="Medium Grid 2 Accent 5" w:semiHidden="0" w:uiPriority="68" w:unhideWhenUsed="0"/>
-    <w:lsdException w:name="Medium Grid 3 Accent 5" w:semiHidden="0" w:uiPriority="69" w:unhideWhenUsed="0"/>
-    <w:lsdException w:name="Dark List Accent 5" w:semiHidden="0" w:uiPriority="70" w:unhideWhenUsed="0"/>
-    <w:lsdException w:name="Colorful Shading Accent 5" w:semiHidden="0" w:uiPriority="71" w:unhideWhenUsed="0"/>
-    <w:lsdException w:name="Colorful List Accent 5" w:semiHidden="0" w:uiPriority="72" w:unhideWhenUsed="0"/>
-    <w:lsdException w:name="Colorful Grid Accent 5" w:semiHidden="0" w:uiPriority="73" w:unhideWhenUsed="0"/>
-    <w:lsdException w:name="Light Shading Accent 6" w:semiHidden="0" w:uiPriority="60" w:unhideWhenUsed="0"/>
-    <w:lsdException w:name="Light List Accent 6" w:semiHidden="0" w:uiPriority="61" w:unhideWhenUsed="0"/>
-    <w:lsdException w:name="Light Grid Accent 6" w:semiHidden="0" w:uiPriority="62" w:unhideWhenUsed="0"/>
-    <w:lsdException w:name="Medium Shading 1 Accent 6" w:semiHidden="0" w:uiPriority="63" w:unhideWhenUsed="0"/>
-    <w:lsdException w:name="Medium Shading 2 Accent 6" w:semiHidden="0" w:uiPriority="64" w:unhideWhenUsed="0"/>
-    <w:lsdException w:name="Medium List 1 Accent 6" w:semiHidden="0" w:uiPriority="65" w:unhideWhenUsed="0"/>
-    <w:lsdException w:name="Medium List 2 Accent 6" w:semiHidden="0" w:uiPriority="66" w:unhideWhenUsed="0"/>
-    <w:lsdException w:name="Medium Grid 1 Accent 6" w:semiHidden="0" w:uiPriority="67" w:unhideWhenUsed="0"/>
-    <w:lsdException w:name="Medium Grid 2 Accent 6" w:semiHidden="0" w:uiPriority="68" w:unhideWhenUsed="0"/>
-    <w:lsdException w:name="Medium Grid 3 Accent 6" w:semiHidden="0" w:uiPriority="69" w:unhideWhenUsed="0"/>
-    <w:lsdException w:name="Dark List Accent 6" w:semiHidden="0" w:uiPriority="70" w:unhideWhenUsed="0"/>
-    <w:lsdException w:name="Colorful Shading Accent 6" w:semiHidden="0" w:uiPriority="71" w:unhideWhenUsed="0"/>
-    <w:lsdException w:name="Colorful List Accent 6" w:semiHidden="0" w:uiPriority="72" w:unhideWhenUsed="0"/>
-    <w:lsdException w:name="Colorful Grid Accent 6" w:semiHidden="0" w:uiPriority="73" w:unhideWhenUsed="0"/>
-    <w:lsdException w:name="Subtle Emphasis" w:semiHidden="0" w:uiPriority="19" w:unhideWhenUsed="0" w:qFormat="1"/>
-    <w:lsdException w:name="Intense Emphasis" w:semiHidden="0" w:uiPriority="21" w:unhideWhenUsed="0" w:qFormat="1"/>
-    <w:lsdException w:name="Subtle Reference" w:semiHidden="0" w:uiPriority="31" w:unhideWhenUsed="0" w:qFormat="1"/>
-    <w:lsdException w:name="Intense Reference" w:semiHidden="0" w:uiPriority="32" w:unhideWhenUsed="0" w:qFormat="1"/>
-    <w:lsdException w:name="Book Title" w:semiHidden="0" w:uiPriority="33" w:unhideWhenUsed="0" w:qFormat="1"/>
-    <w:lsdException w:name="Bibliography" w:uiPriority="37"/>
-    <w:lsdException w:name="TOC Heading" w:uiPriority="39" w:qFormat="1"/>
+  <w:latentStyles w:defLockedState="0" w:defUIPriority="99" w:defSemiHidden="0" w:defUnhideWhenUsed="0" w:defQFormat="0" w:count="371">
+    <w:lsdException w:name="Normal" w:uiPriority="0" w:qFormat="1"/>
+    <w:lsdException w:name="heading 1" w:uiPriority="9" w:qFormat="1"/>
+    <w:lsdException w:name="heading 2" w:semiHidden="1" w:uiPriority="9" w:unhideWhenUsed="1" w:qFormat="1"/>
+    <w:lsdException w:name="heading 3" w:semiHidden="1" w:uiPriority="9" w:unhideWhenUsed="1" w:qFormat="1"/>
+    <w:lsdException w:name="heading 4" w:semiHidden="1" w:uiPriority="9" w:unhideWhenUsed="1" w:qFormat="1"/>
+    <w:lsdException w:name="heading 5" w:semiHidden="1" w:uiPriority="9" w:unhideWhenUsed="1" w:qFormat="1"/>
+    <w:lsdException w:name="heading 6" w:semiHidden="1" w:uiPriority="9" w:unhideWhenUsed="1" w:qFormat="1"/>
+    <w:lsdException w:name="heading 7" w:semiHidden="1" w:uiPriority="9" w:unhideWhenUsed="1" w:qFormat="1"/>
+    <w:lsdException w:name="heading 8" w:semiHidden="1" w:uiPriority="9" w:unhideWhenUsed="1" w:qFormat="1"/>
+    <w:lsdException w:name="heading 9" w:semiHidden="1" w:uiPriority="9" w:unhideWhenUsed="1" w:qFormat="1"/>
+    <w:lsdException w:name="index 1" w:semiHidden="1" w:unhideWhenUsed="1"/>
+    <w:lsdException w:name="index 2" w:semiHidden="1" w:unhideWhenUsed="1"/>
+    <w:lsdException w:name="index 3" w:semiHidden="1" w:unhideWhenUsed="1"/>
+    <w:lsdException w:name="index 4" w:semiHidden="1" w:unhideWhenUsed="1"/>
+    <w:lsdException w:name="index 5" w:semiHidden="1" w:unhideWhenUsed="1"/>
+    <w:lsdException w:name="index 6" w:semiHidden="1" w:unhideWhenUsed="1"/>
+    <w:lsdException w:name="index 7" w:semiHidden="1" w:unhideWhenUsed="1"/>
+    <w:lsdException w:name="index 8" w:semiHidden="1" w:unhideWhenUsed="1"/>
+    <w:lsdException w:name="index 9" w:semiHidden="1" w:unhideWhenUsed="1"/>
+    <w:lsdException w:name="toc 1" w:semiHidden="1" w:uiPriority="39" w:unhideWhenUsed="1"/>
+    <w:lsdException w:name="toc 2" w:semiHidden="1" w:uiPriority="39" w:unhideWhenUsed="1"/>
+    <w:lsdException w:name="toc 3" w:semiHidden="1" w:uiPriority="39" w:unhideWhenUsed="1"/>
+    <w:lsdException w:name="toc 4" w:semiHidden="1" w:uiPriority="39" w:unhideWhenUsed="1"/>
+    <w:lsdException w:name="toc 5" w:semiHidden="1" w:uiPriority="39" w:unhideWhenUsed="1"/>
+    <w:lsdException w:name="toc 6" w:semiHidden="1" w:uiPriority="39" w:unhideWhenUsed="1"/>
+    <w:lsdException w:name="toc 7" w:semiHidden="1" w:uiPriority="39" w:unhideWhenUsed="1"/>
+    <w:lsdException w:name="toc 8" w:semiHidden="1" w:uiPriority="39" w:unhideWhenUsed="1"/>
+    <w:lsdException w:name="toc 9" w:semiHidden="1" w:uiPriority="39" w:unhideWhenUsed="1"/>
+    <w:lsdException w:name="Normal Indent" w:semiHidden="1" w:unhideWhenUsed="1"/>
+    <w:lsdException w:name="footnote text" w:semiHidden="1" w:unhideWhenUsed="1"/>
+    <w:lsdException w:name="annotation text" w:semiHidden="1" w:unhideWhenUsed="1"/>
+    <w:lsdException w:name="header" w:semiHidden="1" w:unhideWhenUsed="1"/>
+    <w:lsdException w:name="footer" w:semiHidden="1" w:unhideWhenUsed="1"/>
+    <w:lsdException w:name="index heading" w:semiHidden="1" w:unhideWhenUsed="1"/>
+    <w:lsdException w:name="caption" w:semiHidden="1" w:uiPriority="35" w:unhideWhenUsed="1" w:qFormat="1"/>
+    <w:lsdException w:name="table of figures" w:semiHidden="1" w:unhideWhenUsed="1"/>
+    <w:lsdException w:name="envelope address" w:semiHidden="1" w:unhideWhenUsed="1"/>
+    <w:lsdException w:name="envelope return" w:semiHidden="1" w:unhideWhenUsed="1"/>
+    <w:lsdException w:name="footnote reference" w:semiHidden="1" w:unhideWhenUsed="1"/>
+    <w:lsdException w:name="annotation reference" w:semiHidden="1" w:unhideWhenUsed="1"/>
+    <w:lsdException w:name="line number" w:semiHidden="1" w:unhideWhenUsed="1"/>
+    <w:lsdException w:name="page number" w:semiHidden="1" w:unhideWhenUsed="1"/>
+    <w:lsdException w:name="endnote reference" w:semiHidden="1" w:unhideWhenUsed="1"/>
+    <w:lsdException w:name="endnote text" w:semiHidden="1" w:unhideWhenUsed="1"/>
+    <w:lsdException w:name="table of authorities" w:semiHidden="1" w:unhideWhenUsed="1"/>
+    <w:lsdException w:name="macro" w:semiHidden="1" w:unhideWhenUsed="1"/>
+    <w:lsdException w:name="toa heading" w:semiHidden="1" w:unhideWhenUsed="1"/>
+    <w:lsdException w:name="List" w:semiHidden="1" w:unhideWhenUsed="1"/>
+    <w:lsdException w:name="List Bullet" w:semiHidden="1" w:unhideWhenUsed="1"/>
+    <w:lsdException w:name="List Number" w:semiHidden="1" w:unhideWhenUsed="1"/>
+    <w:lsdException w:name="List 2" w:semiHidden="1" w:unhideWhenUsed="1"/>
+    <w:lsdException w:name="List 3" w:semiHidden="1" w:unhideWhenUsed="1"/>
+    <w:lsdException w:name="List 4" w:semiHidden="1" w:unhideWhenUsed="1"/>
+    <w:lsdException w:name="List 5" w:semiHidden="1" w:unhideWhenUsed="1"/>
+    <w:lsdException w:name="List Bullet 2" w:semiHidden="1" w:unhideWhenUsed="1"/>
+    <w:lsdException w:name="List Bullet 3" w:semiHidden="1" w:unhideWhenUsed="1"/>
+    <w:lsdException w:name="List Bullet 4" w:semiHidden="1" w:unhideWhenUsed="1"/>
+    <w:lsdException w:name="List Bullet 5" w:semiHidden="1" w:unhideWhenUsed="1"/>
+    <w:lsdException w:name="List Number 2" w:semiHidden="1" w:unhideWhenUsed="1"/>
+    <w:lsdException w:name="List Number 3" w:semiHidden="1" w:unhideWhenUsed="1"/>
+    <w:lsdException w:name="List Number 4" w:semiHidden="1" w:unhideWhenUsed="1"/>
+    <w:lsdException w:name="List Number 5" w:semiHidden="1" w:unhideWhenUsed="1"/>
+    <w:lsdException w:name="Title" w:uiPriority="10" w:qFormat="1"/>
+    <w:lsdException w:name="Closing" w:semiHidden="1" w:unhideWhenUsed="1"/>
+    <w:lsdException w:name="Signature" w:semiHidden="1" w:unhideWhenUsed="1"/>
+    <w:lsdException w:name="Default Paragraph Font" w:semiHidden="1" w:uiPriority="1" w:unhideWhenUsed="1"/>
+    <w:lsdException w:name="Body Text" w:semiHidden="1" w:unhideWhenUsed="1"/>
+    <w:lsdException w:name="Body Text Indent" w:semiHidden="1" w:unhideWhenUsed="1"/>
+    <w:lsdException w:name="List Continue" w:semiHidden="1" w:unhideWhenUsed="1"/>
+    <w:lsdException w:name="List Continue 2" w:semiHidden="1" w:unhideWhenUsed="1"/>
+    <w:lsdException w:name="List Continue 3" w:semiHidden="1" w:unhideWhenUsed="1"/>
+    <w:lsdException w:name="List Continue 4" w:semiHidden="1" w:unhideWhenUsed="1"/>
+    <w:lsdException w:name="List Continue 5" w:semiHidden="1" w:unhideWhenUsed="1"/>
+    <w:lsdException w:name="Message Header" w:semiHidden="1" w:unhideWhenUsed="1"/>
+    <w:lsdException w:name="Subtitle" w:uiPriority="11" w:qFormat="1"/>
+    <w:lsdException w:name="Salutation" w:semiHidden="1" w:unhideWhenUsed="1"/>
+    <w:lsdException w:name="Date" w:semiHidden="1" w:unhideWhenUsed="1"/>
+    <w:lsdException w:name="Body Text First Indent" w:semiHidden="1" w:unhideWhenUsed="1"/>
+    <w:lsdException w:name="Body Text First Indent 2" w:semiHidden="1" w:unhideWhenUsed="1"/>
+    <w:lsdException w:name="Note Heading" w:semiHidden="1" w:unhideWhenUsed="1"/>
+    <w:lsdException w:name="Body Text 2" w:semiHidden="1" w:unhideWhenUsed="1"/>
+    <w:lsdException w:name="Body Text 3" w:semiHidden="1" w:unhideWhenUsed="1"/>
+    <w:lsdException w:name="Body Text Indent 2" w:semiHidden="1" w:unhideWhenUsed="1"/>
+    <w:lsdException w:name="Body Text Indent 3" w:semiHidden="1" w:unhideWhenUsed="1"/>
+    <w:lsdException w:name="Block Text" w:semiHidden="1" w:unhideWhenUsed="1"/>
+    <w:lsdException w:name="Hyperlink" w:semiHidden="1" w:unhideWhenUsed="1"/>
+    <w:lsdException w:name="FollowedHyperlink" w:semiHidden="1" w:unhideWhenUsed="1"/>
+    <w:lsdException w:name="Strong" w:uiPriority="22" w:qFormat="1"/>
+    <w:lsdException w:name="Emphasis" w:uiPriority="20" w:qFormat="1"/>
+    <w:lsdException w:name="Document Map" w:semiHidden="1" w:unhideWhenUsed="1"/>
+    <w:lsdException w:name="Plain Text" w:semiHidden="1" w:unhideWhenUsed="1"/>
+    <w:lsdException w:name="E-mail Signature" w:semiHidden="1" w:unhideWhenUsed="1"/>
+    <w:lsdException w:name="HTML Top of Form" w:semiHidden="1" w:unhideWhenUsed="1"/>
+    <w:lsdException w:name="HTML Bottom of Form" w:semiHidden="1" w:unhideWhenUsed="1"/>
+    <w:lsdException w:name="Normal (Web)" w:semiHidden="1" w:unhideWhenUsed="1"/>
+    <w:lsdException w:name="HTML Acronym" w:semiHidden="1" w:unhideWhenUsed="1"/>
+    <w:lsdException w:name="HTML Address" w:semiHidden="1" w:unhideWhenUsed="1"/>
+    <w:lsdException w:name="HTML Cite" w:semiHidden="1" w:unhideWhenUsed="1"/>
+    <w:lsdException w:name="HTML Code" w:semiHidden="1" w:unhideWhenUsed="1"/>
+    <w:lsdException w:name="HTML Definition" w:semiHidden="1" w:unhideWhenUsed="1"/>
+    <w:lsdException w:name="HTML Keyboard" w:semiHidden="1" w:unhideWhenUsed="1"/>
+    <w:lsdException w:name="HTML Preformatted" w:semiHidden="1" w:unhideWhenUsed="1"/>
+    <w:lsdException w:name="HTML Sample" w:semiHidden="1" w:unhideWhenUsed="1"/>
+    <w:lsdException w:name="HTML Typewriter" w:semiHidden="1" w:unhideWhenUsed="1"/>
+    <w:lsdException w:name="HTML Variable" w:semiHidden="1" w:unhideWhenUsed="1"/>
+    <w:lsdException w:name="Normal Table" w:semiHidden="1" w:unhideWhenUsed="1"/>
+    <w:lsdException w:name="annotation subject" w:semiHidden="1" w:unhideWhenUsed="1"/>
+    <w:lsdException w:name="No List" w:semiHidden="1" w:unhideWhenUsed="1"/>
+    <w:lsdException w:name="Outline List 1" w:semiHidden="1" w:unhideWhenUsed="1"/>
+    <w:lsdException w:name="Outline List 2" w:semiHidden="1" w:unhideWhenUsed="1"/>
+    <w:lsdException w:name="Outline List 3" w:semiHidden="1" w:unhideWhenUsed="1"/>
+    <w:lsdException w:name="Table Simple 1" w:semiHidden="1" w:unhideWhenUsed="1"/>
+    <w:lsdException w:name="Table Simple 2" w:semiHidden="1" w:unhideWhenUsed="1"/>
+    <w:lsdException w:name="Table Simple 3" w:semiHidden="1" w:unhideWhenUsed="1"/>
+    <w:lsdException w:name="Table Classic 1" w:semiHidden="1" w:unhideWhenUsed="1"/>
+    <w:lsdException w:name="Table Classic 2" w:semiHidden="1" w:unhideWhenUsed="1"/>
+    <w:lsdException w:name="Table Classic 3" w:semiHidden="1" w:unhideWhenUsed="1"/>
+    <w:lsdException w:name="Table Classic 4" w:semiHidden="1" w:unhideWhenUsed="1"/>
+    <w:lsdException w:name="Table Colorful 1" w:semiHidden="1" w:unhideWhenUsed="1"/>
+    <w:lsdException w:name="Table Colorful 2" w:semiHidden="1" w:unhideWhenUsed="1"/>
+    <w:lsdException w:name="Table Colorful 3" w:semiHidden="1" w:unhideWhenUsed="1"/>
+    <w:lsdException w:name="Table Columns 1" w:semiHidden="1" w:unhideWhenUsed="1"/>
+    <w:lsdException w:name="Table Columns 2" w:semiHidden="1" w:unhideWhenUsed="1"/>
+    <w:lsdException w:name="Table Columns 3" w:semiHidden="1" w:unhideWhenUsed="1"/>
+    <w:lsdException w:name="Table Columns 4" w:semiHidden="1" w:unhideWhenUsed="1"/>
+    <w:lsdException w:name="Table Columns 5" w:semiHidden="1" w:unhideWhenUsed="1"/>
+    <w:lsdException w:name="Table Grid 1" w:semiHidden="1" w:unhideWhenUsed="1"/>
+    <w:lsdException w:name="Table Grid 2" w:semiHidden="1" w:unhideWhenUsed="1"/>
+    <w:lsdException w:name="Table Grid 3" w:semiHidden="1" w:unhideWhenUsed="1"/>
+    <w:lsdException w:name="Table Grid 4" w:semiHidden="1" w:unhideWhenUsed="1"/>
+    <w:lsdException w:name="Table Grid 5" w:semiHidden="1" w:unhideWhenUsed="1"/>
+    <w:lsdException w:name="Table Grid 6" w:semiHidden="1" w:unhideWhenUsed="1"/>
+    <w:lsdException w:name="Table Grid 7" w:semiHidden="1" w:unhideWhenUsed="1"/>
+    <w:lsdException w:name="Table Grid 8" w:semiHidden="1" w:unhideWhenUsed="1"/>
+    <w:lsdException w:name="Table List 1" w:semiHidden="1" w:unhideWhenUsed="1"/>
+    <w:lsdException w:name="Table List 2" w:semiHidden="1" w:unhideWhenUsed="1"/>
+    <w:lsdException w:name="Table List 3" w:semiHidden="1" w:unhideWhenUsed="1"/>
+    <w:lsdException w:name="Table List 4" w:semiHidden="1" w:unhideWhenUsed="1"/>
+    <w:lsdException w:name="Table List 5" w:semiHidden="1" w:unhideWhenUsed="1"/>
+    <w:lsdException w:name="Table List 6" w:semiHidden="1" w:unhideWhenUsed="1"/>
+    <w:lsdException w:name="Table List 7" w:semiHidden="1" w:unhideWhenUsed="1"/>
+    <w:lsdException w:name="Table List 8" w:semiHidden="1" w:unhideWhenUsed="1"/>
+    <w:lsdException w:name="Table 3D effects 1" w:semiHidden="1" w:unhideWhenUsed="1"/>
+    <w:lsdException w:name="Table 3D effects 2" w:semiHidden="1" w:unhideWhenUsed="1"/>
+    <w:lsdException w:name="Table 3D effects 3" w:semiHidden="1" w:unhideWhenUsed="1"/>
+    <w:lsdException w:name="Table Contemporary" w:semiHidden="1" w:unhideWhenUsed="1"/>
+    <w:lsdException w:name="Table Elegant" w:semiHidden="1" w:unhideWhenUsed="1"/>
+    <w:lsdException w:name="Table Professional" w:semiHidden="1" w:unhideWhenUsed="1"/>
+    <w:lsdException w:name="Table Subtle 1" w:semiHidden="1" w:unhideWhenUsed="1"/>
+    <w:lsdException w:name="Table Subtle 2" w:semiHidden="1" w:unhideWhenUsed="1"/>
+    <w:lsdException w:name="Table Web 1" w:semiHidden="1" w:unhideWhenUsed="1"/>
+    <w:lsdException w:name="Table Web 2" w:semiHidden="1" w:unhideWhenUsed="1"/>
+    <w:lsdException w:name="Table Web 3" w:semiHidden="1" w:unhideWhenUsed="1"/>
+    <w:lsdException w:name="Balloon Text" w:semiHidden="1" w:unhideWhenUsed="1"/>
+    <w:lsdException w:name="Table Grid" w:uiPriority="59"/>
+    <w:lsdException w:name="Table Theme" w:semiHidden="1" w:unhideWhenUsed="1"/>
+    <w:lsdException w:name="Placeholder Text" w:semiHidden="1"/>
+    <w:lsdException w:name="No Spacing" w:uiPriority="1" w:qFormat="1"/>
+    <w:lsdException w:name="Light Shading" w:uiPriority="60"/>
+    <w:lsdException w:name="Light List" w:uiPriority="61"/>
+    <w:lsdException w:name="Light Grid" w:uiPriority="62"/>
+    <w:lsdException w:name="Medium Shading 1" w:uiPriority="63"/>
+    <w:lsdException w:name="Medium Shading 2" w:uiPriority="64"/>
+    <w:lsdException w:name="Medium List 1" w:uiPriority="65"/>
+    <w:lsdException w:name="Medium List 2" w:uiPriority="66"/>
+    <w:lsdException w:name="Medium Grid 1" w:uiPriority="67"/>
+    <w:lsdException w:name="Medium Grid 2" w:uiPriority="68"/>
+    <w:lsdException w:name="Medium Grid 3" w:uiPriority="69"/>
+    <w:lsdException w:name="Dark List" w:uiPriority="70"/>
+    <w:lsdException w:name="Colorful Shading" w:uiPriority="71"/>
+    <w:lsdException w:name="Colorful List" w:uiPriority="72"/>
+    <w:lsdException w:name="Colorful Grid" w:uiPriority="73"/>
+    <w:lsdException w:name="Light Shading Accent 1" w:uiPriority="60"/>
+    <w:lsdException w:name="Light List Accent 1" w:uiPriority="61"/>
+    <w:lsdException w:name="Light Grid Accent 1" w:uiPriority="62"/>
+    <w:lsdException w:name="Medium Shading 1 Accent 1" w:uiPriority="63"/>
+    <w:lsdException w:name="Medium Shading 2 Accent 1" w:uiPriority="64"/>
+    <w:lsdException w:name="Medium List 1 Accent 1" w:uiPriority="65"/>
+    <w:lsdException w:name="Revision" w:semiHidden="1"/>
+    <w:lsdException w:name="List Paragraph" w:uiPriority="34" w:qFormat="1"/>
+    <w:lsdException w:name="Quote" w:uiPriority="29" w:qFormat="1"/>
+    <w:lsdException w:name="Intense Quote" w:uiPriority="30" w:qFormat="1"/>
+    <w:lsdException w:name="Medium List 2 Accent 1" w:uiPriority="66"/>
+    <w:lsdException w:name="Medium Grid 1 Accent 1" w:uiPriority="67"/>
+    <w:lsdException w:name="Medium Grid 2 Accent 1" w:uiPriority="68"/>
+    <w:lsdException w:name="Medium Grid 3 Accent 1" w:uiPriority="69"/>
+    <w:lsdException w:name="Dark List Accent 1" w:uiPriority="70"/>
+    <w:lsdException w:name="Colorful Shading Accent 1" w:uiPriority="71"/>
+    <w:lsdException w:name="Colorful List Accent 1" w:uiPriority="72"/>
+    <w:lsdException w:name="Colorful Grid Accent 1" w:uiPriority="73"/>
+    <w:lsdException w:name="Light Shading Accent 2" w:uiPriority="60"/>
+    <w:lsdException w:name="Light List Accent 2" w:uiPriority="61"/>
+    <w:lsdException w:name="Light Grid Accent 2" w:uiPriority="62"/>
+    <w:lsdException w:name="Medium Shading 1 Accent 2" w:uiPriority="63"/>
+    <w:lsdException w:name="Medium Shading 2 Accent 2" w:uiPriority="64"/>
+    <w:lsdException w:name="Medium List 1 Accent 2" w:uiPriority="65"/>
+    <w:lsdException w:name="Medium List 2 Accent 2" w:uiPriority="66"/>
+    <w:lsdException w:name="Medium Grid 1 Accent 2" w:uiPriority="67"/>
+    <w:lsdException w:name="Medium Grid 2 Accent 2" w:uiPriority="68"/>
+    <w:lsdException w:name="Medium Grid 3 Accent 2" w:uiPriority="69"/>
+    <w:lsdException w:name="Dark List Accent 2" w:uiPriority="70"/>
+    <w:lsdException w:name="Colorful Shading Accent 2" w:uiPriority="71"/>
+    <w:lsdException w:name="Colorful List Accent 2" w:uiPriority="72"/>
+    <w:lsdException w:name="Colorful Grid Accent 2" w:uiPriority="73"/>
+    <w:lsdException w:name="Light Shading Accent 3" w:uiPriority="60"/>
+    <w:lsdException w:name="Light List Accent 3" w:uiPriority="61"/>
+    <w:lsdException w:name="Light Grid Accent 3" w:uiPriority="62"/>
+    <w:lsdException w:name="Medium Shading 1 Accent 3" w:uiPriority="63"/>
+    <w:lsdException w:name="Medium Shading 2 Accent 3" w:uiPriority="64"/>
+    <w:lsdException w:name="Medium List 1 Accent 3" w:uiPriority="65"/>
+    <w:lsdException w:name="Medium List 2 Accent 3" w:uiPriority="66"/>
+    <w:lsdException w:name="Medium Grid 1 Accent 3" w:uiPriority="67"/>
+    <w:lsdException w:name="Medium Grid 2 Accent 3" w:uiPriority="68"/>
+    <w:lsdException w:name="Medium Grid 3 Accent 3" w:uiPriority="69"/>
+    <w:lsdException w:name="Dark List Accent 3" w:uiPriority="70"/>
+    <w:lsdException w:name="Colorful Shading Accent 3" w:uiPriority="71"/>
+    <w:lsdException w:name="Colorful List Accent 3" w:uiPriority="72"/>
+    <w:lsdException w:name="Colorful Grid Accent 3" w:uiPriority="73"/>
+    <w:lsdException w:name="Light Shading Accent 4" w:uiPriority="60"/>
+    <w:lsdException w:name="Light List Accent 4" w:uiPriority="61"/>
+    <w:lsdException w:name="Light Grid Accent 4" w:uiPriority="62"/>
+    <w:lsdException w:name="Medium Shading 1 Accent 4" w:uiPriority="63"/>
+    <w:lsdException w:name="Medium Shading 2 Accent 4" w:uiPriority="64"/>
+    <w:lsdException w:name="Medium List 1 Accent 4" w:uiPriority="65"/>
+    <w:lsdException w:name="Medium List 2 Accent 4" w:uiPriority="66"/>
+    <w:lsdException w:name="Medium Grid 1 Accent 4" w:uiPriority="67"/>
+    <w:lsdException w:name="Medium Grid 2 Accent 4" w:uiPriority="68"/>
+    <w:lsdException w:name="Medium Grid 3 Accent 4" w:uiPriority="69"/>
+    <w:lsdException w:name="Dark List Accent 4" w:uiPriority="70"/>
+    <w:lsdException w:name="Colorful Shading Accent 4" w:uiPriority="71"/>
+    <w:lsdException w:name="Colorful List Accent 4" w:uiPriority="72"/>
+    <w:lsdException w:name="Colorful Grid Accent 4" w:uiPriority="73"/>
+    <w:lsdException w:name="Light Shading Accent 5" w:uiPriority="60"/>
+    <w:lsdException w:name="Light List Accent 5" w:uiPriority="61"/>
+    <w:lsdException w:name="Light Grid Accent 5" w:uiPriority="62"/>
+    <w:lsdException w:name="Medium Shading 1 Accent 5" w:uiPriority="63"/>
+    <w:lsdException w:name="Medium Shading 2 Accent 5" w:uiPriority="64"/>
+    <w:lsdException w:name="Medium List 1 Accent 5" w:uiPriority="65"/>
+    <w:lsdException w:name="Medium List 2 Accent 5" w:uiPriority="66"/>
+    <w:lsdException w:name="Medium Grid 1 Accent 5" w:uiPriority="67"/>
+    <w:lsdException w:name="Medium Grid 2 Accent 5" w:uiPriority="68"/>
+    <w:lsdException w:name="Medium Grid 3 Accent 5" w:uiPriority="69"/>
+    <w:lsdException w:name="Dark List Accent 5" w:uiPriority="70"/>
+    <w:lsdException w:name="Colorful Shading Accent 5" w:uiPriority="71"/>
+    <w:lsdException w:name="Colorful List Accent 5" w:uiPriority="72"/>
+    <w:lsdException w:name="Colorful Grid Accent 5" w:uiPriority="73"/>
+    <w:lsdException w:name="Light Shading Accent 6" w:uiPriority="60"/>
+    <w:lsdException w:name="Light List Accent 6" w:uiPriority="61"/>
+    <w:lsdException w:name="Light Grid Accent 6" w:uiPriority="62"/>
+    <w:lsdException w:name="Medium Shading 1 Accent 6" w:uiPriority="63"/>
+    <w:lsdException w:name="Medium Shading 2 Accent 6" w:uiPriority="64"/>
+    <w:lsdException w:name="Medium List 1 Accent 6" w:uiPriority="65"/>
+    <w:lsdException w:name="Medium List 2 Accent 6" w:uiPriority="66"/>
+    <w:lsdException w:name="Medium Grid 1 Accent 6" w:uiPriority="67"/>
+    <w:lsdException w:name="Medium Grid 2 Accent 6" w:uiPriority="68"/>
+    <w:lsdException w:name="Medium Grid 3 Accent 6" w:uiPriority="69"/>
+    <w:lsdException w:name="Dark List Accent 6" w:uiPriority="70"/>
+    <w:lsdException w:name="Colorful Shading Accent 6" w:uiPriority="71"/>
+    <w:lsdException w:name="Colorful List Accent 6" w:uiPriority="72"/>
+    <w:lsdException w:name="Colorful Grid Accent 6" w:uiPriority="73"/>
+    <w:lsdException w:name="Subtle Emphasis" w:uiPriority="19" w:qFormat="1"/>
+    <w:lsdException w:name="Intense Emphasis" w:uiPriority="21" w:qFormat="1"/>
+    <w:lsdException w:name="Subtle Reference" w:uiPriority="31" w:qFormat="1"/>
+    <w:lsdException w:name="Intense Reference" w:uiPriority="32" w:qFormat="1"/>
+    <w:lsdException w:name="Book Title" w:uiPriority="33" w:qFormat="1"/>
+    <w:lsdException w:name="Bibliography" w:semiHidden="1" w:uiPriority="37" w:unhideWhenUsed="1"/>
+    <w:lsdException w:name="TOC Heading" w:semiHidden="1" w:uiPriority="39" w:unhideWhenUsed="1" w:qFormat="1"/>
+    <w:lsdException w:name="Plain Table 1" w:uiPriority="41"/>
+    <w:lsdException w:name="Plain Table 2" w:uiPriority="42"/>
+    <w:lsdException w:name="Plain Table 3" w:uiPriority="43"/>
+    <w:lsdException w:name="Plain Table 4" w:uiPriority="44"/>
+    <w:lsdException w:name="Plain Table 5" w:uiPriority="45"/>
+    <w:lsdException w:name="Grid Table Light" w:uiPriority="40"/>
+    <w:lsdException w:name="Grid Table 1 Light" w:uiPriority="46"/>
+    <w:lsdException w:name="Grid Table 2" w:uiPriority="47"/>
+    <w:lsdException w:name="Grid Table 3" w:uiPriority="48"/>
+    <w:lsdException w:name="Grid Table 4" w:uiPriority="49"/>
+    <w:lsdException w:name="Grid Table 5 Dark" w:uiPriority="50"/>
+    <w:lsdException w:name="Grid Table 6 Colorful" w:uiPriority="51"/>
+    <w:lsdException w:name="Grid Table 7 Colorful" w:uiPriority="52"/>
+    <w:lsdException w:name="Grid Table 1 Light Accent 1" w:uiPriority="46"/>
+    <w:lsdException w:name="Grid Table 2 Accent 1" w:uiPriority="47"/>
+    <w:lsdException w:name="Grid Table 3 Accent 1" w:uiPriority="48"/>
+    <w:lsdException w:name="Grid Table 4 Accent 1" w:uiPriority="49"/>
+    <w:lsdException w:name="Grid Table 5 Dark Accent 1" w:uiPriority="50"/>
+    <w:lsdException w:name="Grid Table 6 Colorful Accent 1" w:uiPriority="51"/>
+    <w:lsdException w:name="Grid Table 7 Colorful Accent 1" w:uiPriority="52"/>
+    <w:lsdException w:name="Grid Table 1 Light Accent 2" w:uiPriority="46"/>
+    <w:lsdException w:name="Grid Table 2 Accent 2" w:uiPriority="47"/>
+    <w:lsdException w:name="Grid Table 3 Accent 2" w:uiPriority="48"/>
+    <w:lsdException w:name="Grid Table 4 Accent 2" w:uiPriority="49"/>
+    <w:lsdException w:name="Grid Table 5 Dark Accent 2" w:uiPriority="50"/>
+    <w:lsdException w:name="Grid Table 6 Colorful Accent 2" w:uiPriority="51"/>
+    <w:lsdException w:name="Grid Table 7 Colorful Accent 2" w:uiPriority="52"/>
+    <w:lsdException w:name="Grid Table 1 Light Accent 3" w:uiPriority="46"/>
+    <w:lsdException w:name="Grid Table 2 Accent 3" w:uiPriority="47"/>
+    <w:lsdException w:name="Grid Table 3 Accent 3" w:uiPriority="48"/>
+    <w:lsdException w:name="Grid Table 4 Accent 3" w:uiPriority="49"/>
+    <w:lsdException w:name="Grid Table 5 Dark Accent 3" w:uiPriority="50"/>
+    <w:lsdException w:name="Grid Table 6 Colorful Accent 3" w:uiPriority="51"/>
+    <w:lsdException w:name="Grid Table 7 Colorful Accent 3" w:uiPriority="52"/>
+    <w:lsdException w:name="Grid Table 1 Light Accent 4" w:uiPriority="46"/>
+    <w:lsdException w:name="Grid Table 2 Accent 4" w:uiPriority="47"/>
+    <w:lsdException w:name="Grid Table 3 Accent 4" w:uiPriority="48"/>
+    <w:lsdException w:name="Grid Table 4 Accent 4" w:uiPriority="49"/>
+    <w:lsdException w:name="Grid Table 5 Dark Accent 4" w:uiPriority="50"/>
+    <w:lsdException w:name="Grid Table 6 Colorful Accent 4" w:uiPriority="51"/>
+    <w:lsdException w:name="Grid Table 7 Colorful Accent 4" w:uiPriority="52"/>
+    <w:lsdException w:name="Grid Table 1 Light Accent 5" w:uiPriority="46"/>
+    <w:lsdException w:name="Grid Table 2 Accent 5" w:uiPriority="47"/>
+    <w:lsdException w:name="Grid Table 3 Accent 5" w:uiPriority="48"/>
+    <w:lsdException w:name="Grid Table 4 Accent 5" w:uiPriority="49"/>
+    <w:lsdException w:name="Grid Table 5 Dark Accent 5" w:uiPriority="50"/>
+    <w:lsdException w:name="Grid Table 6 Colorful Accent 5" w:uiPriority="51"/>
+    <w:lsdException w:name="Grid Table 7 Colorful Accent 5" w:uiPriority="52"/>
+    <w:lsdException w:name="Grid Table 1 Light Accent 6" w:uiPriority="46"/>
+    <w:lsdException w:name="Grid Table 2 Accent 6" w:uiPriority="47"/>
+    <w:lsdException w:name="Grid Table 3 Accent 6" w:uiPriority="48"/>
+    <w:lsdException w:name="Grid Table 4 Accent 6" w:uiPriority="49"/>
+    <w:lsdException w:name="Grid Table 5 Dark Accent 6" w:uiPriority="50"/>
+    <w:lsdException w:name="Grid Table 6 Colorful Accent 6" w:uiPriority="51"/>
+    <w:lsdException w:name="Grid Table 7 Colorful Accent 6" w:uiPriority="52"/>
+    <w:lsdException w:name="List Table 1 Light" w:uiPriority="46"/>
+    <w:lsdException w:name="List Table 2" w:uiPriority="47"/>
+    <w:lsdException w:name="List Table 3" w:uiPriority="48"/>
+    <w:lsdException w:name="List Table 4" w:uiPriority="49"/>
+    <w:lsdException w:name="List Table 5 Dark" w:uiPriority="50"/>
+    <w:lsdException w:name="List Table 6 Colorful" w:uiPriority="51"/>
+    <w:lsdException w:name="List Table 7 Colorful" w:uiPriority="52"/>
+    <w:lsdException w:name="List Table 1 Light Accent 1" w:uiPriority="46"/>
+    <w:lsdException w:name="List Table 2 Accent 1" w:uiPriority="47"/>
+    <w:lsdException w:name="List Table 3 Accent 1" w:uiPriority="48"/>
+    <w:lsdException w:name="List Table 4 Accent 1" w:uiPriority="49"/>
+    <w:lsdException w:name="List Table 5 Dark Accent 1" w:uiPriority="50"/>
+    <w:lsdException w:name="List Table 6 Colorful Accent 1" w:uiPriority="51"/>
+    <w:lsdException w:name="List Table 7 Colorful Accent 1" w:uiPriority="52"/>
+    <w:lsdException w:name="List Table 1 Light Accent 2" w:uiPriority="46"/>
+    <w:lsdException w:name="List Table 2 Accent 2" w:uiPriority="47"/>
+    <w:lsdException w:name="List Table 3 Accent 2" w:uiPriority="48"/>
+    <w:lsdException w:name="List Table 4 Accent 2" w:uiPriority="49"/>
+    <w:lsdException w:name="List Table 5 Dark Accent 2" w:uiPriority="50"/>
+    <w:lsdException w:name="List Table 6 Colorful Accent 2" w:uiPriority="51"/>
+    <w:lsdException w:name="List Table 7 Colorful Accent 2" w:uiPriority="52"/>
+    <w:lsdException w:name="List Table 1 Light Accent 3" w:uiPriority="46"/>
+    <w:lsdException w:name="List Table 2 Accent 3" w:uiPriority="47"/>
+    <w:lsdException w:name="List Table 3 Accent 3" w:uiPriority="48"/>
+    <w:lsdException w:name="List Table 4 Accent 3" w:uiPriority="49"/>
+    <w:lsdException w:name="List Table 5 Dark Accent 3" w:uiPriority="50"/>
+    <w:lsdException w:name="List Table 6 Colorful Accent 3" w:uiPriority="51"/>
+    <w:lsdException w:name="List Table 7 Colorful Accent 3" w:uiPriority="52"/>
+    <w:lsdException w:name="List Table 1 Light Accent 4" w:uiPriority="46"/>
+    <w:lsdException w:name="List Table 2 Accent 4" w:uiPriority="47"/>
+    <w:lsdException w:name="List Table 3 Accent 4" w:uiPriority="48"/>
+    <w:lsdException w:name="List Table 4 Accent 4" w:uiPriority="49"/>
+    <w:lsdException w:name="List Table 5 Dark Accent 4" w:uiPriority="50"/>
+    <w:lsdException w:name="List Table 6 Colorful Accent 4" w:uiPriority="51"/>
+    <w:lsdException w:name="List Table 7 Colorful Accent 4" w:uiPriority="52"/>
+    <w:lsdException w:name="List Table 1 Light Accent 5" w:uiPriority="46"/>
+    <w:lsdException w:name="List Table 2 Accent 5" w:uiPriority="47"/>
+    <w:lsdException w:name="List Table 3 Accent 5" w:uiPriority="48"/>
+    <w:lsdException w:name="List Table 4 Accent 5" w:uiPriority="49"/>
+    <w:lsdException w:name="List Table 5 Dark Accent 5" w:uiPriority="50"/>
+    <w:lsdException w:name="List Table 6 Colorful Accent 5" w:uiPriority="51"/>
+    <w:lsdException w:name="List Table 7 Colorful Accent 5" w:uiPriority="52"/>
+    <w:lsdException w:name="List Table 1 Light Accent 6" w:uiPriority="46"/>
+    <w:lsdException w:name="List Table 2 Accent 6" w:uiPriority="47"/>
+    <w:lsdException w:name="List Table 3 Accent 6" w:uiPriority="48"/>
+    <w:lsdException w:name="List Table 4 Accent 6" w:uiPriority="49"/>
+    <w:lsdException w:name="List Table 5 Dark Accent 6" w:uiPriority="50"/>
+    <w:lsdException w:name="List Table 6 Colorful Accent 6" w:uiPriority="51"/>
+    <w:lsdException w:name="List Table 7 Colorful Accent 6" w:uiPriority="52"/>
   </w:latentStyles>
-  <w:style w:type="paragraph" w:default="1" w:styleId="a">
+  <w:style w:type="paragraph" w:default="1" w:styleId="Normal">
     <w:name w:val="Normal"/>
     <w:qFormat/>
     <w:pPr>
       <w:bidi/>
     </w:pPr>
   </w:style>
-  <w:style w:type="character" w:default="1" w:styleId="a0">
+  <w:style w:type="character" w:default="1" w:styleId="DefaultParagraphFont">
     <w:name w:val="Default Paragraph Font"/>
     <w:uiPriority w:val="1"/>
     <w:semiHidden/>
     <w:unhideWhenUsed/>
   </w:style>
-  <w:style w:type="table" w:default="1" w:styleId="a1">
+  <w:style w:type="table" w:default="1" w:styleId="TableNormal">
     <w:name w:val="Normal Table"/>
     <w:uiPriority w:val="99"/>
     <w:semiHidden/>
@@ -1713,16 +2012,16 @@
       </w:tblCellMar>
     </w:tblPr>
   </w:style>
-  <w:style w:type="numbering" w:default="1" w:styleId="a2">
+  <w:style w:type="numbering" w:default="1" w:styleId="NoList">
     <w:name w:val="No List"/>
     <w:uiPriority w:val="99"/>
     <w:semiHidden/>
     <w:unhideWhenUsed/>
   </w:style>
-  <w:style w:type="paragraph" w:styleId="a3">
+  <w:style w:type="paragraph" w:styleId="BalloonText">
     <w:name w:val="Balloon Text"/>
-    <w:basedOn w:val="a"/>
-    <w:link w:val="a4"/>
+    <w:basedOn w:val="Normal"/>
+    <w:link w:val="BalloonTextChar"/>
     <w:uiPriority w:val="99"/>
     <w:semiHidden/>
     <w:unhideWhenUsed/>
@@ -1736,10 +2035,10 @@
       <w:szCs w:val="16"/>
     </w:rPr>
   </w:style>
-  <w:style w:type="character" w:customStyle="1" w:styleId="a4">
-    <w:name w:val="טקסט בלונים תו"/>
-    <w:basedOn w:val="a0"/>
-    <w:link w:val="a3"/>
+  <w:style w:type="character" w:customStyle="1" w:styleId="BalloonTextChar">
+    <w:name w:val="Balloon Text Char"/>
+    <w:basedOn w:val="DefaultParagraphFont"/>
+    <w:link w:val="BalloonText"/>
     <w:uiPriority w:val="99"/>
     <w:semiHidden/>
     <w:rsid w:val="00E540D2"/>
@@ -1749,10 +2048,10 @@
       <w:szCs w:val="16"/>
     </w:rPr>
   </w:style>
-  <w:style w:type="paragraph" w:styleId="a5">
+  <w:style w:type="paragraph" w:styleId="Header">
     <w:name w:val="header"/>
-    <w:basedOn w:val="a"/>
-    <w:link w:val="a6"/>
+    <w:basedOn w:val="Normal"/>
+    <w:link w:val="HeaderChar"/>
     <w:uiPriority w:val="99"/>
     <w:unhideWhenUsed/>
     <w:rsid w:val="00BD4D68"/>
@@ -1764,17 +2063,17 @@
       <w:spacing w:after="0" w:line="240" w:lineRule="auto"/>
     </w:pPr>
   </w:style>
-  <w:style w:type="character" w:customStyle="1" w:styleId="a6">
-    <w:name w:val="כותרת עליונה תו"/>
-    <w:basedOn w:val="a0"/>
-    <w:link w:val="a5"/>
+  <w:style w:type="character" w:customStyle="1" w:styleId="HeaderChar">
+    <w:name w:val="Header Char"/>
+    <w:basedOn w:val="DefaultParagraphFont"/>
+    <w:link w:val="Header"/>
     <w:uiPriority w:val="99"/>
     <w:rsid w:val="00BD4D68"/>
   </w:style>
-  <w:style w:type="paragraph" w:styleId="a7">
+  <w:style w:type="paragraph" w:styleId="Footer">
     <w:name w:val="footer"/>
-    <w:basedOn w:val="a"/>
-    <w:link w:val="a8"/>
+    <w:basedOn w:val="Normal"/>
+    <w:link w:val="FooterChar"/>
     <w:uiPriority w:val="99"/>
     <w:unhideWhenUsed/>
     <w:rsid w:val="00BD4D68"/>
@@ -1786,16 +2085,16 @@
       <w:spacing w:after="0" w:line="240" w:lineRule="auto"/>
     </w:pPr>
   </w:style>
-  <w:style w:type="character" w:customStyle="1" w:styleId="a8">
-    <w:name w:val="כותרת תחתונה תו"/>
-    <w:basedOn w:val="a0"/>
-    <w:link w:val="a7"/>
+  <w:style w:type="character" w:customStyle="1" w:styleId="FooterChar">
+    <w:name w:val="Footer Char"/>
+    <w:basedOn w:val="DefaultParagraphFont"/>
+    <w:link w:val="Footer"/>
     <w:uiPriority w:val="99"/>
     <w:rsid w:val="00BD4D68"/>
   </w:style>
-  <w:style w:type="paragraph" w:styleId="a9">
+  <w:style w:type="paragraph" w:styleId="ListParagraph">
     <w:name w:val="List Paragraph"/>
-    <w:basedOn w:val="a"/>
+    <w:basedOn w:val="Normal"/>
     <w:uiPriority w:val="34"/>
     <w:qFormat/>
     <w:rsid w:val="007135E6"/>
@@ -1804,283 +2103,24 @@
       <w:contextualSpacing/>
     </w:pPr>
   </w:style>
-</w:styles>
-</file>
-
-<file path=word/stylesWithEffects.xml><?xml version="1.0" encoding="utf-8"?>
-<w:styles xmlns:wpc="http://schemas.microsoft.com/office/word/2010/wordprocessingCanvas" xmlns:mc="http://schemas.openxmlformats.org/markup-compatibility/2006" xmlns:o="urn:schemas-microsoft-com:office:office" xmlns:r="http://schemas.openxmlformats.org/officeDocument/2006/relationships" xmlns:m="http://schemas.openxmlformats.org/officeDocument/2006/math" xmlns:v="urn:schemas-microsoft-com:vml" xmlns:wp14="http://schemas.microsoft.com/office/word/2010/wordprocessingDrawing" xmlns:wp="http://schemas.openxmlformats.org/drawingml/2006/wordprocessingDrawing" xmlns:w10="urn:schemas-microsoft-com:office:word" xmlns:w="http://schemas.openxmlformats.org/wordprocessingml/2006/main" xmlns:w14="http://schemas.microsoft.com/office/word/2010/wordml" xmlns:wpg="http://schemas.microsoft.com/office/word/2010/wordprocessingGroup" xmlns:wpi="http://schemas.microsoft.com/office/word/2010/wordprocessingInk" xmlns:wne="http://schemas.microsoft.com/office/word/2006/wordml" xmlns:wps="http://schemas.microsoft.com/office/word/2010/wordprocessingShape" mc:Ignorable="w14 wp14">
-  <w:docDefaults>
-    <w:rPrDefault>
-      <w:rPr>
-        <w:rFonts w:asciiTheme="minorHAnsi" w:eastAsiaTheme="minorHAnsi" w:hAnsiTheme="minorHAnsi" w:cstheme="minorBidi"/>
-        <w:sz w:val="22"/>
-        <w:szCs w:val="22"/>
-        <w:lang w:val="en-US" w:eastAsia="en-US" w:bidi="he-IL"/>
-      </w:rPr>
-    </w:rPrDefault>
-    <w:pPrDefault>
-      <w:pPr>
-        <w:spacing w:after="200" w:line="276" w:lineRule="auto"/>
-      </w:pPr>
-    </w:pPrDefault>
-  </w:docDefaults>
-  <w:latentStyles w:defLockedState="0" w:defUIPriority="99" w:defSemiHidden="1" w:defUnhideWhenUsed="1" w:defQFormat="0" w:count="267">
-    <w:lsdException w:name="Normal" w:semiHidden="0" w:uiPriority="0" w:unhideWhenUsed="0" w:qFormat="1"/>
-    <w:lsdException w:name="heading 1" w:semiHidden="0" w:uiPriority="9" w:unhideWhenUsed="0" w:qFormat="1"/>
-    <w:lsdException w:name="heading 2" w:uiPriority="9" w:qFormat="1"/>
-    <w:lsdException w:name="heading 3" w:uiPriority="9" w:qFormat="1"/>
-    <w:lsdException w:name="heading 4" w:uiPriority="9" w:qFormat="1"/>
-    <w:lsdException w:name="heading 5" w:uiPriority="9" w:qFormat="1"/>
-    <w:lsdException w:name="heading 6" w:uiPriority="9" w:qFormat="1"/>
-    <w:lsdException w:name="heading 7" w:uiPriority="9" w:qFormat="1"/>
-    <w:lsdException w:name="heading 8" w:uiPriority="9" w:qFormat="1"/>
-    <w:lsdException w:name="heading 9" w:uiPriority="9" w:qFormat="1"/>
-    <w:lsdException w:name="toc 1" w:uiPriority="39"/>
-    <w:lsdException w:name="toc 2" w:uiPriority="39"/>
-    <w:lsdException w:name="toc 3" w:uiPriority="39"/>
-    <w:lsdException w:name="toc 4" w:uiPriority="39"/>
-    <w:lsdException w:name="toc 5" w:uiPriority="39"/>
-    <w:lsdException w:name="toc 6" w:uiPriority="39"/>
-    <w:lsdException w:name="toc 7" w:uiPriority="39"/>
-    <w:lsdException w:name="toc 8" w:uiPriority="39"/>
-    <w:lsdException w:name="toc 9" w:uiPriority="39"/>
-    <w:lsdException w:name="caption" w:uiPriority="35" w:qFormat="1"/>
-    <w:lsdException w:name="Title" w:semiHidden="0" w:uiPriority="10" w:unhideWhenUsed="0" w:qFormat="1"/>
-    <w:lsdException w:name="Default Paragraph Font" w:uiPriority="1"/>
-    <w:lsdException w:name="Subtitle" w:semiHidden="0" w:uiPriority="11" w:unhideWhenUsed="0" w:qFormat="1"/>
-    <w:lsdException w:name="Strong" w:semiHidden="0" w:uiPriority="22" w:unhideWhenUsed="0" w:qFormat="1"/>
-    <w:lsdException w:name="Emphasis" w:semiHidden="0" w:uiPriority="20" w:unhideWhenUsed="0" w:qFormat="1"/>
-    <w:lsdException w:name="Table Grid" w:semiHidden="0" w:uiPriority="59" w:unhideWhenUsed="0"/>
-    <w:lsdException w:name="Placeholder Text" w:unhideWhenUsed="0"/>
-    <w:lsdException w:name="No Spacing" w:semiHidden="0" w:uiPriority="1" w:unhideWhenUsed="0" w:qFormat="1"/>
-    <w:lsdException w:name="Light Shading" w:semiHidden="0" w:uiPriority="60" w:unhideWhenUsed="0"/>
-    <w:lsdException w:name="Light List" w:semiHidden="0" w:uiPriority="61" w:unhideWhenUsed="0"/>
-    <w:lsdException w:name="Light Grid" w:semiHidden="0" w:uiPriority="62" w:unhideWhenUsed="0"/>
-    <w:lsdException w:name="Medium Shading 1" w:semiHidden="0" w:uiPriority="63" w:unhideWhenUsed="0"/>
-    <w:lsdException w:name="Medium Shading 2" w:semiHidden="0" w:uiPriority="64" w:unhideWhenUsed="0"/>
-    <w:lsdException w:name="Medium List 1" w:semiHidden="0" w:uiPriority="65" w:unhideWhenUsed="0"/>
-    <w:lsdException w:name="Medium List 2" w:semiHidden="0" w:uiPriority="66" w:unhideWhenUsed="0"/>
-    <w:lsdException w:name="Medium Grid 1" w:semiHidden="0" w:uiPriority="67" w:unhideWhenUsed="0"/>
-    <w:lsdException w:name="Medium Grid 2" w:semiHidden="0" w:uiPriority="68" w:unhideWhenUsed="0"/>
-    <w:lsdException w:name="Medium Grid 3" w:semiHidden="0" w:uiPriority="69" w:unhideWhenUsed="0"/>
-    <w:lsdException w:name="Dark List" w:semiHidden="0" w:uiPriority="70" w:unhideWhenUsed="0"/>
-    <w:lsdException w:name="Colorful Shading" w:semiHidden="0" w:uiPriority="71" w:unhideWhenUsed="0"/>
-    <w:lsdException w:name="Colorful List" w:semiHidden="0" w:uiPriority="72" w:unhideWhenUsed="0"/>
-    <w:lsdException w:name="Colorful Grid" w:semiHidden="0" w:uiPriority="73" w:unhideWhenUsed="0"/>
-    <w:lsdException w:name="Light Shading Accent 1" w:semiHidden="0" w:uiPriority="60" w:unhideWhenUsed="0"/>
-    <w:lsdException w:name="Light List Accent 1" w:semiHidden="0" w:uiPriority="61" w:unhideWhenUsed="0"/>
-    <w:lsdException w:name="Light Grid Accent 1" w:semiHidden="0" w:uiPriority="62" w:unhideWhenUsed="0"/>
-    <w:lsdException w:name="Medium Shading 1 Accent 1" w:semiHidden="0" w:uiPriority="63" w:unhideWhenUsed="0"/>
-    <w:lsdException w:name="Medium Shading 2 Accent 1" w:semiHidden="0" w:uiPriority="64" w:unhideWhenUsed="0"/>
-    <w:lsdException w:name="Medium List 1 Accent 1" w:semiHidden="0" w:uiPriority="65" w:unhideWhenUsed="0"/>
-    <w:lsdException w:name="Revision" w:unhideWhenUsed="0"/>
-    <w:lsdException w:name="List Paragraph" w:semiHidden="0" w:uiPriority="34" w:unhideWhenUsed="0" w:qFormat="1"/>
-    <w:lsdException w:name="Quote" w:semiHidden="0" w:uiPriority="29" w:unhideWhenUsed="0" w:qFormat="1"/>
-    <w:lsdException w:name="Intense Quote" w:semiHidden="0" w:uiPriority="30" w:unhideWhenUsed="0" w:qFormat="1"/>
-    <w:lsdException w:name="Medium List 2 Accent 1" w:semiHidden="0" w:uiPriority="66" w:unhideWhenUsed="0"/>
-    <w:lsdException w:name="Medium Grid 1 Accent 1" w:semiHidden="0" w:uiPriority="67" w:unhideWhenUsed="0"/>
-    <w:lsdException w:name="Medium Grid 2 Accent 1" w:semiHidden="0" w:uiPriority="68" w:unhideWhenUsed="0"/>
-    <w:lsdException w:name="Medium Grid 3 Accent 1" w:semiHidden="0" w:uiPriority="69" w:unhideWhenUsed="0"/>
-    <w:lsdException w:name="Dark List Accent 1" w:semiHidden="0" w:uiPriority="70" w:unhideWhenUsed="0"/>
-    <w:lsdException w:name="Colorful Shading Accent 1" w:semiHidden="0" w:uiPriority="71" w:unhideWhenUsed="0"/>
-    <w:lsdException w:name="Colorful List Accent 1" w:semiHidden="0" w:uiPriority="72" w:unhideWhenUsed="0"/>
-    <w:lsdException w:name="Colorful Grid Accent 1" w:semiHidden="0" w:uiPriority="73" w:unhideWhenUsed="0"/>
-    <w:lsdException w:name="Light Shading Accent 2" w:semiHidden="0" w:uiPriority="60" w:unhideWhenUsed="0"/>
-    <w:lsdException w:name="Light List Accent 2" w:semiHidden="0" w:uiPriority="61" w:unhideWhenUsed="0"/>
-    <w:lsdException w:name="Light Grid Accent 2" w:semiHidden="0" w:uiPriority="62" w:unhideWhenUsed="0"/>
-    <w:lsdException w:name="Medium Shading 1 Accent 2" w:semiHidden="0" w:uiPriority="63" w:unhideWhenUsed="0"/>
-    <w:lsdException w:name="Medium Shading 2 Accent 2" w:semiHidden="0" w:uiPriority="64" w:unhideWhenUsed="0"/>
-    <w:lsdException w:name="Medium List 1 Accent 2" w:semiHidden="0" w:uiPriority="65" w:unhideWhenUsed="0"/>
-    <w:lsdException w:name="Medium List 2 Accent 2" w:semiHidden="0" w:uiPriority="66" w:unhideWhenUsed="0"/>
-    <w:lsdException w:name="Medium Grid 1 Accent 2" w:semiHidden="0" w:uiPriority="67" w:unhideWhenUsed="0"/>
-    <w:lsdException w:name="Medium Grid 2 Accent 2" w:semiHidden="0" w:uiPriority="68" w:unhideWhenUsed="0"/>
-    <w:lsdException w:name="Medium Grid 3 Accent 2" w:semiHidden="0" w:uiPriority="69" w:unhideWhenUsed="0"/>
-    <w:lsdException w:name="Dark List Accent 2" w:semiHidden="0" w:uiPriority="70" w:unhideWhenUsed="0"/>
-    <w:lsdException w:name="Colorful Shading Accent 2" w:semiHidden="0" w:uiPriority="71" w:unhideWhenUsed="0"/>
-    <w:lsdException w:name="Colorful List Accent 2" w:semiHidden="0" w:uiPriority="72" w:unhideWhenUsed="0"/>
-    <w:lsdException w:name="Colorful Grid Accent 2" w:semiHidden="0" w:uiPriority="73" w:unhideWhenUsed="0"/>
-    <w:lsdException w:name="Light Shading Accent 3" w:semiHidden="0" w:uiPriority="60" w:unhideWhenUsed="0"/>
-    <w:lsdException w:name="Light List Accent 3" w:semiHidden="0" w:uiPriority="61" w:unhideWhenUsed="0"/>
-    <w:lsdException w:name="Light Grid Accent 3" w:semiHidden="0" w:uiPriority="62" w:unhideWhenUsed="0"/>
-    <w:lsdException w:name="Medium Shading 1 Accent 3" w:semiHidden="0" w:uiPriority="63" w:unhideWhenUsed="0"/>
-    <w:lsdException w:name="Medium Shading 2 Accent 3" w:semiHidden="0" w:uiPriority="64" w:unhideWhenUsed="0"/>
-    <w:lsdException w:name="Medium List 1 Accent 3" w:semiHidden="0" w:uiPriority="65" w:unhideWhenUsed="0"/>
-    <w:lsdException w:name="Medium List 2 Accent 3" w:semiHidden="0" w:uiPriority="66" w:unhideWhenUsed="0"/>
-    <w:lsdException w:name="Medium Grid 1 Accent 3" w:semiHidden="0" w:uiPriority="67" w:unhideWhenUsed="0"/>
-    <w:lsdException w:name="Medium Grid 2 Accent 3" w:semiHidden="0" w:uiPriority="68" w:unhideWhenUsed="0"/>
-    <w:lsdException w:name="Medium Grid 3 Accent 3" w:semiHidden="0" w:uiPriority="69" w:unhideWhenUsed="0"/>
-    <w:lsdException w:name="Dark List Accent 3" w:semiHidden="0" w:uiPriority="70" w:unhideWhenUsed="0"/>
-    <w:lsdException w:name="Colorful Shading Accent 3" w:semiHidden="0" w:uiPriority="71" w:unhideWhenUsed="0"/>
-    <w:lsdException w:name="Colorful List Accent 3" w:semiHidden="0" w:uiPriority="72" w:unhideWhenUsed="0"/>
-    <w:lsdException w:name="Colorful Grid Accent 3" w:semiHidden="0" w:uiPriority="73" w:unhideWhenUsed="0"/>
-    <w:lsdException w:name="Light Shading Accent 4" w:semiHidden="0" w:uiPriority="60" w:unhideWhenUsed="0"/>
-    <w:lsdException w:name="Light List Accent 4" w:semiHidden="0" w:uiPriority="61" w:unhideWhenUsed="0"/>
-    <w:lsdException w:name="Light Grid Accent 4" w:semiHidden="0" w:uiPriority="62" w:unhideWhenUsed="0"/>
-    <w:lsdException w:name="Medium Shading 1 Accent 4" w:semiHidden="0" w:uiPriority="63" w:unhideWhenUsed="0"/>
-    <w:lsdException w:name="Medium Shading 2 Accent 4" w:semiHidden="0" w:uiPriority="64" w:unhideWhenUsed="0"/>
-    <w:lsdException w:name="Medium List 1 Accent 4" w:semiHidden="0" w:uiPriority="65" w:unhideWhenUsed="0"/>
-    <w:lsdException w:name="Medium List 2 Accent 4" w:semiHidden="0" w:uiPriority="66" w:unhideWhenUsed="0"/>
-    <w:lsdException w:name="Medium Grid 1 Accent 4" w:semiHidden="0" w:uiPriority="67" w:unhideWhenUsed="0"/>
-    <w:lsdException w:name="Medium Grid 2 Accent 4" w:semiHidden="0" w:uiPriority="68" w:unhideWhenUsed="0"/>
-    <w:lsdException w:name="Medium Grid 3 Accent 4" w:semiHidden="0" w:uiPriority="69" w:unhideWhenUsed="0"/>
-    <w:lsdException w:name="Dark List Accent 4" w:semiHidden="0" w:uiPriority="70" w:unhideWhenUsed="0"/>
-    <w:lsdException w:name="Colorful Shading Accent 4" w:semiHidden="0" w:uiPriority="71" w:unhideWhenUsed="0"/>
-    <w:lsdException w:name="Colorful List Accent 4" w:semiHidden="0" w:uiPriority="72" w:unhideWhenUsed="0"/>
-    <w:lsdException w:name="Colorful Grid Accent 4" w:semiHidden="0" w:uiPriority="73" w:unhideWhenUsed="0"/>
-    <w:lsdException w:name="Light Shading Accent 5" w:semiHidden="0" w:uiPriority="60" w:unhideWhenUsed="0"/>
-    <w:lsdException w:name="Light List Accent 5" w:semiHidden="0" w:uiPriority="61" w:unhideWhenUsed="0"/>
-    <w:lsdException w:name="Light Grid Accent 5" w:semiHidden="0" w:uiPriority="62" w:unhideWhenUsed="0"/>
-    <w:lsdException w:name="Medium Shading 1 Accent 5" w:semiHidden="0" w:uiPriority="63" w:unhideWhenUsed="0"/>
-    <w:lsdException w:name="Medium Shading 2 Accent 5" w:semiHidden="0" w:uiPriority="64" w:unhideWhenUsed="0"/>
-    <w:lsdException w:name="Medium List 1 Accent 5" w:semiHidden="0" w:uiPriority="65" w:unhideWhenUsed="0"/>
-    <w:lsdException w:name="Medium List 2 Accent 5" w:semiHidden="0" w:uiPriority="66" w:unhideWhenUsed="0"/>
-    <w:lsdException w:name="Medium Grid 1 Accent 5" w:semiHidden="0" w:uiPriority="67" w:unhideWhenUsed="0"/>
-    <w:lsdException w:name="Medium Grid 2 Accent 5" w:semiHidden="0" w:uiPriority="68" w:unhideWhenUsed="0"/>
-    <w:lsdException w:name="Medium Grid 3 Accent 5" w:semiHidden="0" w:uiPriority="69" w:unhideWhenUsed="0"/>
-    <w:lsdException w:name="Dark List Accent 5" w:semiHidden="0" w:uiPriority="70" w:unhideWhenUsed="0"/>
-    <w:lsdException w:name="Colorful Shading Accent 5" w:semiHidden="0" w:uiPriority="71" w:unhideWhenUsed="0"/>
-    <w:lsdException w:name="Colorful List Accent 5" w:semiHidden="0" w:uiPriority="72" w:unhideWhenUsed="0"/>
-    <w:lsdException w:name="Colorful Grid Accent 5" w:semiHidden="0" w:uiPriority="73" w:unhideWhenUsed="0"/>
-    <w:lsdException w:name="Light Shading Accent 6" w:semiHidden="0" w:uiPriority="60" w:unhideWhenUsed="0"/>
-    <w:lsdException w:name="Light List Accent 6" w:semiHidden="0" w:uiPriority="61" w:unhideWhenUsed="0"/>
-    <w:lsdException w:name="Light Grid Accent 6" w:semiHidden="0" w:uiPriority="62" w:unhideWhenUsed="0"/>
-    <w:lsdException w:name="Medium Shading 1 Accent 6" w:semiHidden="0" w:uiPriority="63" w:unhideWhenUsed="0"/>
-    <w:lsdException w:name="Medium Shading 2 Accent 6" w:semiHidden="0" w:uiPriority="64" w:unhideWhenUsed="0"/>
-    <w:lsdException w:name="Medium List 1 Accent 6" w:semiHidden="0" w:uiPriority="65" w:unhideWhenUsed="0"/>
-    <w:lsdException w:name="Medium List 2 Accent 6" w:semiHidden="0" w:uiPriority="66" w:unhideWhenUsed="0"/>
-    <w:lsdException w:name="Medium Grid 1 Accent 6" w:semiHidden="0" w:uiPriority="67" w:unhideWhenUsed="0"/>
-    <w:lsdException w:name="Medium Grid 2 Accent 6" w:semiHidden="0" w:uiPriority="68" w:unhideWhenUsed="0"/>
-    <w:lsdException w:name="Medium Grid 3 Accent 6" w:semiHidden="0" w:uiPriority="69" w:unhideWhenUsed="0"/>
-    <w:lsdException w:name="Dark List Accent 6" w:semiHidden="0" w:uiPriority="70" w:unhideWhenUsed="0"/>
-    <w:lsdException w:name="Colorful Shading Accent 6" w:semiHidden="0" w:uiPriority="71" w:unhideWhenUsed="0"/>
-    <w:lsdException w:name="Colorful List Accent 6" w:semiHidden="0" w:uiPriority="72" w:unhideWhenUsed="0"/>
-    <w:lsdException w:name="Colorful Grid Accent 6" w:semiHidden="0" w:uiPriority="73" w:unhideWhenUsed="0"/>
-    <w:lsdException w:name="Subtle Emphasis" w:semiHidden="0" w:uiPriority="19" w:unhideWhenUsed="0" w:qFormat="1"/>
-    <w:lsdException w:name="Intense Emphasis" w:semiHidden="0" w:uiPriority="21" w:unhideWhenUsed="0" w:qFormat="1"/>
-    <w:lsdException w:name="Subtle Reference" w:semiHidden="0" w:uiPriority="31" w:unhideWhenUsed="0" w:qFormat="1"/>
-    <w:lsdException w:name="Intense Reference" w:semiHidden="0" w:uiPriority="32" w:unhideWhenUsed="0" w:qFormat="1"/>
-    <w:lsdException w:name="Book Title" w:semiHidden="0" w:uiPriority="33" w:unhideWhenUsed="0" w:qFormat="1"/>
-    <w:lsdException w:name="Bibliography" w:uiPriority="37"/>
-    <w:lsdException w:name="TOC Heading" w:uiPriority="39" w:qFormat="1"/>
-  </w:latentStyles>
-  <w:style w:type="paragraph" w:default="1" w:styleId="a">
-    <w:name w:val="Normal"/>
-    <w:qFormat/>
-    <w:pPr>
-      <w:bidi/>
-    </w:pPr>
-  </w:style>
-  <w:style w:type="character" w:default="1" w:styleId="a0">
-    <w:name w:val="Default Paragraph Font"/>
-    <w:uiPriority w:val="1"/>
-    <w:semiHidden/>
-    <w:unhideWhenUsed/>
-  </w:style>
-  <w:style w:type="table" w:default="1" w:styleId="a1">
-    <w:name w:val="Normal Table"/>
-    <w:uiPriority w:val="99"/>
-    <w:semiHidden/>
-    <w:unhideWhenUsed/>
-    <w:tblPr>
-      <w:tblInd w:w="0" w:type="dxa"/>
-      <w:tblCellMar>
-        <w:top w:w="0" w:type="dxa"/>
-        <w:left w:w="108" w:type="dxa"/>
-        <w:bottom w:w="0" w:type="dxa"/>
-        <w:right w:w="108" w:type="dxa"/>
-      </w:tblCellMar>
-    </w:tblPr>
-  </w:style>
-  <w:style w:type="numbering" w:default="1" w:styleId="a2">
-    <w:name w:val="No List"/>
-    <w:uiPriority w:val="99"/>
-    <w:semiHidden/>
-    <w:unhideWhenUsed/>
-  </w:style>
-  <w:style w:type="paragraph" w:styleId="a3">
-    <w:name w:val="Balloon Text"/>
-    <w:basedOn w:val="a"/>
-    <w:link w:val="a4"/>
-    <w:uiPriority w:val="99"/>
-    <w:semiHidden/>
-    <w:unhideWhenUsed/>
-    <w:rsid w:val="00E540D2"/>
+  <w:style w:type="table" w:styleId="TableGrid">
+    <w:name w:val="Table Grid"/>
+    <w:basedOn w:val="TableNormal"/>
+    <w:uiPriority w:val="59"/>
+    <w:rsid w:val="00E01E83"/>
     <w:pPr>
       <w:spacing w:after="0" w:line="240" w:lineRule="auto"/>
     </w:pPr>
-    <w:rPr>
-      <w:rFonts w:ascii="Tahoma" w:hAnsi="Tahoma" w:cs="Tahoma"/>
-      <w:sz w:val="16"/>
-      <w:szCs w:val="16"/>
-    </w:rPr>
-  </w:style>
-  <w:style w:type="character" w:customStyle="1" w:styleId="a4">
-    <w:name w:val="טקסט בלונים תו"/>
-    <w:basedOn w:val="a0"/>
-    <w:link w:val="a3"/>
-    <w:uiPriority w:val="99"/>
-    <w:semiHidden/>
-    <w:rsid w:val="00E540D2"/>
-    <w:rPr>
-      <w:rFonts w:ascii="Tahoma" w:hAnsi="Tahoma" w:cs="Tahoma"/>
-      <w:sz w:val="16"/>
-      <w:szCs w:val="16"/>
-    </w:rPr>
-  </w:style>
-  <w:style w:type="paragraph" w:styleId="a5">
-    <w:name w:val="header"/>
-    <w:basedOn w:val="a"/>
-    <w:link w:val="a6"/>
-    <w:uiPriority w:val="99"/>
-    <w:unhideWhenUsed/>
-    <w:rsid w:val="00BD4D68"/>
-    <w:pPr>
-      <w:tabs>
-        <w:tab w:val="center" w:pos="4153"/>
-        <w:tab w:val="right" w:pos="8306"/>
-      </w:tabs>
-      <w:spacing w:after="0" w:line="240" w:lineRule="auto"/>
-    </w:pPr>
-  </w:style>
-  <w:style w:type="character" w:customStyle="1" w:styleId="a6">
-    <w:name w:val="כותרת עליונה תו"/>
-    <w:basedOn w:val="a0"/>
-    <w:link w:val="a5"/>
-    <w:uiPriority w:val="99"/>
-    <w:rsid w:val="00BD4D68"/>
-  </w:style>
-  <w:style w:type="paragraph" w:styleId="a7">
-    <w:name w:val="footer"/>
-    <w:basedOn w:val="a"/>
-    <w:link w:val="a8"/>
-    <w:uiPriority w:val="99"/>
-    <w:unhideWhenUsed/>
-    <w:rsid w:val="00BD4D68"/>
-    <w:pPr>
-      <w:tabs>
-        <w:tab w:val="center" w:pos="4153"/>
-        <w:tab w:val="right" w:pos="8306"/>
-      </w:tabs>
-      <w:spacing w:after="0" w:line="240" w:lineRule="auto"/>
-    </w:pPr>
-  </w:style>
-  <w:style w:type="character" w:customStyle="1" w:styleId="a8">
-    <w:name w:val="כותרת תחתונה תו"/>
-    <w:basedOn w:val="a0"/>
-    <w:link w:val="a7"/>
-    <w:uiPriority w:val="99"/>
-    <w:rsid w:val="00BD4D68"/>
-  </w:style>
-  <w:style w:type="paragraph" w:styleId="a9">
-    <w:name w:val="List Paragraph"/>
-    <w:basedOn w:val="a"/>
-    <w:uiPriority w:val="34"/>
-    <w:qFormat/>
-    <w:rsid w:val="007135E6"/>
-    <w:pPr>
-      <w:ind w:left="720"/>
-      <w:contextualSpacing/>
-    </w:pPr>
+    <w:tblPr>
+      <w:tblBorders>
+        <w:top w:val="single" w:sz="4" w:space="0" w:color="auto"/>
+        <w:left w:val="single" w:sz="4" w:space="0" w:color="auto"/>
+        <w:bottom w:val="single" w:sz="4" w:space="0" w:color="auto"/>
+        <w:right w:val="single" w:sz="4" w:space="0" w:color="auto"/>
+        <w:insideH w:val="single" w:sz="4" w:space="0" w:color="auto"/>
+        <w:insideV w:val="single" w:sz="4" w:space="0" w:color="auto"/>
+      </w:tblBorders>
+    </w:tblPr>
   </w:style>
 </w:styles>
 </file>

</xml_diff>

<commit_message>
added tables in sql, updated uml
</commit_message>
<xml_diff>
--- a/part A/ניתוח ועיצוב תכנה-מטלה 1.docx
+++ b/part A/ניתוח ועיצוב תכנה-מטלה 1.docx
@@ -5,7 +5,6 @@
     <w:p>
       <w:pPr>
         <w:rPr>
-          <w:rFonts w:hint="cs"/>
           <w:b/>
           <w:bCs/>
           <w:sz w:val="28"/>
@@ -30,7 +29,6 @@
     <w:p>
       <w:pPr>
         <w:rPr>
-          <w:rFonts w:hint="cs"/>
           <w:b/>
           <w:bCs/>
           <w:sz w:val="28"/>
@@ -51,8 +49,6 @@
         </w:rPr>
         <w:t>חלק א':</w:t>
       </w:r>
-      <w:bookmarkStart w:id="0" w:name="_GoBack"/>
-      <w:bookmarkEnd w:id="0"/>
     </w:p>
     <w:p>
       <w:pPr>
@@ -62,7 +58,6 @@
           <w:numId w:val="1"/>
         </w:numPr>
         <w:rPr>
-          <w:rFonts w:hint="cs"/>
           <w:sz w:val="28"/>
           <w:szCs w:val="28"/>
           <w:u w:val="single"/>
@@ -83,14 +78,14 @@
     <w:p>
       <w:pPr>
         <w:rPr>
-          <w:rFonts w:hint="cs"/>
-          <w:u w:val="single"/>
-          <w:rtl/>
-        </w:rPr>
-      </w:pPr>
-      <w:r>
-        <w:rPr>
-          <w:rFonts w:hint="cs"/>
+          <w:u w:val="single"/>
+          <w:rtl/>
+        </w:rPr>
+      </w:pPr>
+      <w:r>
+        <w:rPr>
+          <w:rFonts w:hint="cs"/>
+          <w:noProof/>
           <w:rtl/>
         </w:rPr>
         <w:drawing>
@@ -146,41 +141,38 @@
     <w:p>
       <w:pPr>
         <w:rPr>
-          <w:rFonts w:hint="cs"/>
-          <w:u w:val="single"/>
-          <w:rtl/>
-        </w:rPr>
-      </w:pPr>
-    </w:p>
-    <w:p>
-      <w:pPr>
-        <w:rPr>
-          <w:rFonts w:hint="cs"/>
-          <w:u w:val="single"/>
-          <w:rtl/>
-        </w:rPr>
-      </w:pPr>
-    </w:p>
-    <w:p>
-      <w:pPr>
-        <w:rPr>
-          <w:rFonts w:hint="cs"/>
-          <w:u w:val="single"/>
-          <w:rtl/>
-        </w:rPr>
-      </w:pPr>
-    </w:p>
-    <w:p>
-      <w:pPr>
-        <w:rPr>
-          <w:rFonts w:hint="cs"/>
-          <w:u w:val="single"/>
-          <w:rtl/>
-        </w:rPr>
-      </w:pPr>
-      <w:r>
-        <w:rPr>
-          <w:rFonts w:hint="cs"/>
+          <w:u w:val="single"/>
+          <w:rtl/>
+        </w:rPr>
+      </w:pPr>
+    </w:p>
+    <w:p>
+      <w:pPr>
+        <w:rPr>
+          <w:u w:val="single"/>
+          <w:rtl/>
+        </w:rPr>
+      </w:pPr>
+    </w:p>
+    <w:p>
+      <w:pPr>
+        <w:rPr>
+          <w:u w:val="single"/>
+          <w:rtl/>
+        </w:rPr>
+      </w:pPr>
+    </w:p>
+    <w:p>
+      <w:pPr>
+        <w:rPr>
+          <w:u w:val="single"/>
+          <w:rtl/>
+        </w:rPr>
+      </w:pPr>
+      <w:r>
+        <w:rPr>
+          <w:rFonts w:hint="cs"/>
+          <w:noProof/>
           <w:rtl/>
         </w:rPr>
         <w:lastRenderedPageBreak/>
@@ -237,50 +229,46 @@
     <w:p>
       <w:pPr>
         <w:rPr>
-          <w:rFonts w:hint="cs"/>
-          <w:u w:val="single"/>
-          <w:rtl/>
-        </w:rPr>
-      </w:pPr>
-    </w:p>
-    <w:p>
-      <w:pPr>
-        <w:rPr>
-          <w:rFonts w:hint="cs"/>
-          <w:u w:val="single"/>
-          <w:rtl/>
-        </w:rPr>
-      </w:pPr>
-    </w:p>
-    <w:p>
-      <w:pPr>
-        <w:rPr>
-          <w:rFonts w:hint="cs"/>
-          <w:u w:val="single"/>
-          <w:rtl/>
-        </w:rPr>
-      </w:pPr>
-    </w:p>
-    <w:p>
-      <w:pPr>
-        <w:rPr>
-          <w:rFonts w:hint="cs"/>
-          <w:u w:val="single"/>
-          <w:rtl/>
-        </w:rPr>
-      </w:pPr>
-    </w:p>
-    <w:p>
-      <w:pPr>
-        <w:rPr>
-          <w:rFonts w:hint="cs"/>
-          <w:u w:val="single"/>
-          <w:rtl/>
-        </w:rPr>
-      </w:pPr>
-      <w:r>
-        <w:rPr>
-          <w:rFonts w:hint="cs"/>
+          <w:u w:val="single"/>
+          <w:rtl/>
+        </w:rPr>
+      </w:pPr>
+    </w:p>
+    <w:p>
+      <w:pPr>
+        <w:rPr>
+          <w:u w:val="single"/>
+          <w:rtl/>
+        </w:rPr>
+      </w:pPr>
+    </w:p>
+    <w:p>
+      <w:pPr>
+        <w:rPr>
+          <w:u w:val="single"/>
+          <w:rtl/>
+        </w:rPr>
+      </w:pPr>
+    </w:p>
+    <w:p>
+      <w:pPr>
+        <w:rPr>
+          <w:u w:val="single"/>
+          <w:rtl/>
+        </w:rPr>
+      </w:pPr>
+    </w:p>
+    <w:p>
+      <w:pPr>
+        <w:rPr>
+          <w:u w:val="single"/>
+          <w:rtl/>
+        </w:rPr>
+      </w:pPr>
+      <w:r>
+        <w:rPr>
+          <w:rFonts w:hint="cs"/>
+          <w:noProof/>
           <w:rtl/>
         </w:rPr>
         <w:lastRenderedPageBreak/>
@@ -337,7 +325,6 @@
     <w:p>
       <w:pPr>
         <w:rPr>
-          <w:rFonts w:hint="cs"/>
           <w:u w:val="single"/>
           <w:rtl/>
         </w:rPr>
@@ -369,7 +356,6 @@
           <w:numId w:val="1"/>
         </w:numPr>
         <w:rPr>
-          <w:rFonts w:hint="cs"/>
           <w:sz w:val="28"/>
           <w:szCs w:val="28"/>
           <w:u w:val="single"/>
@@ -399,7 +385,6 @@
     <w:p>
       <w:pPr>
         <w:rPr>
-          <w:rFonts w:hint="cs"/>
           <w:rtl/>
         </w:rPr>
       </w:pPr>
@@ -613,9 +598,11 @@
         </w:rPr>
         <w:t xml:space="preserve">ר </w:t>
       </w:r>
+      <w:proofErr w:type="spellStart"/>
       <w:r>
         <w:t>CouponMaker</w:t>
       </w:r>
+      <w:proofErr w:type="spellEnd"/>
       <w:r>
         <w:rPr>
           <w:rFonts w:hint="cs"/>
@@ -691,14 +678,7 @@
           <w:rFonts w:hint="cs"/>
           <w:rtl/>
         </w:rPr>
-        <w:t>ע"י מנהל המערכת</w:t>
-      </w:r>
-      <w:r>
-        <w:rPr>
-          <w:rFonts w:hint="cs"/>
-          <w:rtl/>
-        </w:rPr>
-        <w:t xml:space="preserve"> , סטאטוס הקופון עובר לסטאטוס 'פעיל' ומתאפשר לחיפוש ע"י לקוחות המערכת. </w:t>
+        <w:t xml:space="preserve">ע"י מנהל המערכת , סטאטוס הקופון עובר לסטאטוס 'פעיל' ומתאפשר לחיפוש ע"י לקוחות המערכת. </w:t>
       </w:r>
       <w:r>
         <w:rPr>
@@ -735,9 +715,11 @@
         </w:rPr>
         <w:t xml:space="preserve"> קופון עם </w:t>
       </w:r>
+      <w:proofErr w:type="spellStart"/>
       <w:r>
         <w:t>serialCode</w:t>
       </w:r>
+      <w:proofErr w:type="spellEnd"/>
       <w:r>
         <w:rPr>
           <w:rFonts w:hint="cs"/>
@@ -756,20 +738,19 @@
     <w:p>
       <w:pPr>
         <w:rPr>
-          <w:rFonts w:hint="cs"/>
-          <w:rtl/>
-        </w:rPr>
-      </w:pPr>
-      <w:r>
-        <w:rPr>
-          <w:rFonts w:hint="cs"/>
+          <w:rtl/>
+        </w:rPr>
+      </w:pPr>
+      <w:r>
+        <w:rPr>
           <w:noProof/>
+          <w:rtl/>
         </w:rPr>
         <w:drawing>
           <wp:inline distT="0" distB="0" distL="0" distR="0">
-            <wp:extent cx="6619875" cy="3039755"/>
-            <wp:effectExtent l="19050" t="19050" r="9525" b="27305"/>
-            <wp:docPr id="1" name="תמונה 1"/>
+            <wp:extent cx="6645910" cy="2972435"/>
+            <wp:effectExtent l="0" t="0" r="2540" b="0"/>
+            <wp:docPr id="4" name="תמונה 4"/>
             <wp:cNvGraphicFramePr>
               <a:graphicFrameLocks xmlns:a="http://schemas.openxmlformats.org/drawingml/2006/main" noChangeAspect="1"/>
             </wp:cNvGraphicFramePr>
@@ -795,16 +776,11 @@
                   <pic:spPr>
                     <a:xfrm>
                       <a:off x="0" y="0"/>
-                      <a:ext cx="6628228" cy="3043591"/>
+                      <a:ext cx="6645910" cy="2972435"/>
                     </a:xfrm>
                     <a:prstGeom prst="rect">
                       <a:avLst/>
                     </a:prstGeom>
-                    <a:ln>
-                      <a:solidFill>
-                        <a:schemeClr val="tx1"/>
-                      </a:solidFill>
-                    </a:ln>
                   </pic:spPr>
                 </pic:pic>
               </a:graphicData>
@@ -816,23 +792,22 @@
     <w:p>
       <w:pPr>
         <w:rPr>
-          <w:rFonts w:hint="cs"/>
-          <w:rtl/>
-        </w:rPr>
-      </w:pPr>
-    </w:p>
-    <w:p>
-      <w:pPr>
-        <w:rPr>
-          <w:rFonts w:hint="cs"/>
-          <w:rtl/>
-        </w:rPr>
-      </w:pPr>
-    </w:p>
-    <w:p>
-      <w:pPr>
-        <w:rPr>
-          <w:rFonts w:hint="cs"/>
+          <w:rtl/>
+        </w:rPr>
+      </w:pPr>
+      <w:bookmarkStart w:id="0" w:name="_GoBack"/>
+      <w:bookmarkEnd w:id="0"/>
+    </w:p>
+    <w:p>
+      <w:pPr>
+        <w:rPr>
+          <w:rtl/>
+        </w:rPr>
+      </w:pPr>
+    </w:p>
+    <w:p>
+      <w:pPr>
+        <w:rPr>
           <w:rtl/>
         </w:rPr>
       </w:pPr>
@@ -862,7 +837,6 @@
           <w:numId w:val="1"/>
         </w:numPr>
         <w:rPr>
-          <w:rFonts w:hint="cs"/>
           <w:sz w:val="28"/>
           <w:szCs w:val="28"/>
           <w:u w:val="single"/>
@@ -884,7 +858,6 @@
       <w:pPr>
         <w:pStyle w:val="a9"/>
         <w:rPr>
-          <w:rFonts w:hint="cs"/>
           <w:sz w:val="28"/>
           <w:szCs w:val="28"/>
           <w:u w:val="single"/>
@@ -915,7 +888,6 @@
     <w:p>
       <w:pPr>
         <w:rPr>
-          <w:rFonts w:hint="cs"/>
           <w:rtl/>
         </w:rPr>
       </w:pPr>
@@ -957,9 +929,11 @@
         </w:rPr>
         <w:t xml:space="preserve"> בשם </w:t>
       </w:r>
+      <w:proofErr w:type="spellStart"/>
       <w:r>
         <w:t>mcCoupon</w:t>
       </w:r>
+      <w:proofErr w:type="spellEnd"/>
       <w:r>
         <w:rPr>
           <w:rFonts w:hint="cs"/>
@@ -978,7 +952,6 @@
     <w:p>
       <w:pPr>
         <w:rPr>
-          <w:rFonts w:hint="cs"/>
           <w:rtl/>
         </w:rPr>
       </w:pPr>
@@ -1038,7 +1011,6 @@
     <w:p>
       <w:pPr>
         <w:rPr>
-          <w:rFonts w:hint="cs"/>
           <w:sz w:val="28"/>
           <w:szCs w:val="28"/>
           <w:u w:val="single"/>
@@ -1069,7 +1041,6 @@
     <w:p>
       <w:pPr>
         <w:rPr>
-          <w:rFonts w:hint="cs"/>
           <w:rtl/>
         </w:rPr>
       </w:pPr>
@@ -1090,9 +1061,11 @@
         </w:rPr>
         <w:t xml:space="preserve"> מזמין קופון </w:t>
       </w:r>
+      <w:proofErr w:type="spellStart"/>
       <w:r>
         <w:t>mcCoupon</w:t>
       </w:r>
+      <w:proofErr w:type="spellEnd"/>
       <w:r>
         <w:rPr>
           <w:rFonts w:hint="cs"/>
@@ -1180,7 +1153,6 @@
           <w:numId w:val="1"/>
         </w:numPr>
         <w:rPr>
-          <w:rFonts w:hint="cs"/>
           <w:sz w:val="28"/>
           <w:szCs w:val="28"/>
           <w:u w:val="single"/>
@@ -1224,7 +1196,6 @@
       <w:pPr>
         <w:pStyle w:val="a9"/>
         <w:rPr>
-          <w:rFonts w:hint="cs"/>
           <w:sz w:val="28"/>
           <w:szCs w:val="28"/>
           <w:u w:val="single"/>
@@ -1236,7 +1207,6 @@
       <w:pPr>
         <w:pStyle w:val="a9"/>
         <w:rPr>
-          <w:rFonts w:hint="cs"/>
           <w:sz w:val="28"/>
           <w:szCs w:val="28"/>
           <w:u w:val="single"/>
@@ -1248,7 +1218,6 @@
       <w:pPr>
         <w:pStyle w:val="a9"/>
         <w:rPr>
-          <w:rFonts w:hint="cs"/>
           <w:sz w:val="28"/>
           <w:szCs w:val="28"/>
           <w:u w:val="single"/>
@@ -1261,13 +1230,7 @@
         <w:bidi w:val="0"/>
       </w:pPr>
     </w:p>
-    <w:p>
-      <w:pPr>
-        <w:rPr>
-          <w:rFonts w:hint="cs"/>
-        </w:rPr>
-      </w:pPr>
-    </w:p>
+    <w:p/>
     <w:sectPr>
       <w:headerReference w:type="default" r:id="rId14"/>
       <w:pgSz w:w="11906" w:h="16838"/>
@@ -1338,7 +1301,6 @@
       <w:pStyle w:val="a5"/>
       <w:jc w:val="right"/>
       <w:rPr>
-        <w:rFonts w:hint="cs"/>
         <w:rtl/>
       </w:rPr>
     </w:pPr>
@@ -1362,7 +1324,6 @@
       <w:pStyle w:val="a5"/>
       <w:jc w:val="right"/>
       <w:rPr>
-        <w:rFonts w:hint="cs"/>
         <w:rtl/>
       </w:rPr>
     </w:pPr>
@@ -1379,7 +1340,6 @@
       <w:pStyle w:val="a5"/>
       <w:jc w:val="right"/>
       <w:rPr>
-        <w:rFonts w:hint="cs"/>
         <w:rtl/>
       </w:rPr>
     </w:pPr>
@@ -1404,7 +1364,6 @@
       <w:pStyle w:val="a5"/>
       <w:jc w:val="right"/>
       <w:rPr>
-        <w:rFonts w:hint="cs"/>
         <w:rtl/>
       </w:rPr>
     </w:pPr>

</xml_diff>

<commit_message>
updated uml and object diagrams
</commit_message>
<xml_diff>
--- a/part A/ניתוח ועיצוב תכנה-מטלה 1.docx
+++ b/part A/ניתוח ועיצוב תכנה-מטלה 1.docx
@@ -748,9 +748,9 @@
         </w:rPr>
         <w:drawing>
           <wp:inline distT="0" distB="0" distL="0" distR="0">
-            <wp:extent cx="6645910" cy="2972435"/>
-            <wp:effectExtent l="0" t="0" r="2540" b="0"/>
-            <wp:docPr id="4" name="תמונה 4"/>
+            <wp:extent cx="6645910" cy="3019425"/>
+            <wp:effectExtent l="0" t="0" r="2540" b="9525"/>
+            <wp:docPr id="1" name="תמונה 1"/>
             <wp:cNvGraphicFramePr>
               <a:graphicFrameLocks xmlns:a="http://schemas.openxmlformats.org/drawingml/2006/main" noChangeAspect="1"/>
             </wp:cNvGraphicFramePr>
@@ -776,7 +776,7 @@
                   <pic:spPr>
                     <a:xfrm>
                       <a:off x="0" y="0"/>
-                      <a:ext cx="6645910" cy="2972435"/>
+                      <a:ext cx="6645910" cy="3019425"/>
                     </a:xfrm>
                     <a:prstGeom prst="rect">
                       <a:avLst/>
@@ -795,8 +795,6 @@
           <w:rtl/>
         </w:rPr>
       </w:pPr>
-      <w:bookmarkStart w:id="0" w:name="_GoBack"/>
-      <w:bookmarkEnd w:id="0"/>
     </w:p>
     <w:p>
       <w:pPr>
@@ -957,14 +955,14 @@
       </w:pPr>
       <w:r>
         <w:rPr>
-          <w:rFonts w:hint="cs"/>
           <w:noProof/>
+          <w:rtl/>
         </w:rPr>
         <w:drawing>
-          <wp:inline distT="0" distB="0" distL="0" distR="0" wp14:anchorId="76A3687D" wp14:editId="75EC88A1">
-            <wp:extent cx="6645910" cy="3787775"/>
-            <wp:effectExtent l="19050" t="19050" r="21590" b="22225"/>
-            <wp:docPr id="2" name="תמונה 2"/>
+          <wp:inline distT="0" distB="0" distL="0" distR="0">
+            <wp:extent cx="6067425" cy="3986157"/>
+            <wp:effectExtent l="0" t="0" r="0" b="0"/>
+            <wp:docPr id="8" name="תמונה 8"/>
             <wp:cNvGraphicFramePr>
               <a:graphicFrameLocks xmlns:a="http://schemas.openxmlformats.org/drawingml/2006/main" noChangeAspect="1"/>
             </wp:cNvGraphicFramePr>
@@ -990,16 +988,11 @@
                   <pic:spPr>
                     <a:xfrm>
                       <a:off x="0" y="0"/>
-                      <a:ext cx="6645910" cy="3787775"/>
+                      <a:ext cx="6067425" cy="3986157"/>
                     </a:xfrm>
                     <a:prstGeom prst="rect">
                       <a:avLst/>
                     </a:prstGeom>
-                    <a:ln>
-                      <a:solidFill>
-                        <a:schemeClr val="tx1"/>
-                      </a:solidFill>
-                    </a:ln>
                   </pic:spPr>
                 </pic:pic>
               </a:graphicData>
@@ -1092,16 +1085,16 @@
       </w:r>
     </w:p>
     <w:p>
-      <w:r>
-        <w:rPr>
-          <w:rFonts w:hint="cs"/>
+      <w:bookmarkStart w:id="0" w:name="_GoBack"/>
+      <w:r>
+        <w:rPr>
           <w:noProof/>
         </w:rPr>
         <w:drawing>
           <wp:inline distT="0" distB="0" distL="0" distR="0">
-            <wp:extent cx="6645910" cy="3308985"/>
-            <wp:effectExtent l="19050" t="19050" r="21590" b="24765"/>
-            <wp:docPr id="3" name="תמונה 3"/>
+            <wp:extent cx="6645910" cy="3124835"/>
+            <wp:effectExtent l="0" t="0" r="2540" b="0"/>
+            <wp:docPr id="9" name="תמונה 9"/>
             <wp:cNvGraphicFramePr>
               <a:graphicFrameLocks xmlns:a="http://schemas.openxmlformats.org/drawingml/2006/main" noChangeAspect="1"/>
             </wp:cNvGraphicFramePr>
@@ -1127,16 +1120,11 @@
                   <pic:spPr>
                     <a:xfrm>
                       <a:off x="0" y="0"/>
-                      <a:ext cx="6645910" cy="3308985"/>
+                      <a:ext cx="6645910" cy="3124835"/>
                     </a:xfrm>
                     <a:prstGeom prst="rect">
                       <a:avLst/>
                     </a:prstGeom>
-                    <a:ln>
-                      <a:solidFill>
-                        <a:schemeClr val="tx1"/>
-                      </a:solidFill>
-                    </a:ln>
                   </pic:spPr>
                 </pic:pic>
               </a:graphicData>
@@ -1144,6 +1132,7 @@
           </wp:inline>
         </w:drawing>
       </w:r>
+      <w:bookmarkEnd w:id="0"/>
     </w:p>
     <w:p>
       <w:pPr>

</xml_diff>

<commit_message>
updated requirements file and partA document
</commit_message>
<xml_diff>
--- a/part A/ניתוח ועיצוב תכנה-מטלה 1.docx
+++ b/part A/ניתוח ועיצוב תכנה-מטלה 1.docx
@@ -84,15 +84,14 @@
       </w:pPr>
       <w:r>
         <w:rPr>
-          <w:rFonts w:hint="cs"/>
           <w:noProof/>
           <w:rtl/>
         </w:rPr>
         <w:drawing>
-          <wp:inline distT="0" distB="0" distL="0" distR="0" wp14:anchorId="7C6439CD" wp14:editId="2C0A6A88">
-            <wp:extent cx="6645910" cy="6747043"/>
+          <wp:inline distT="0" distB="0" distL="0" distR="0" wp14:anchorId="091B9ABC" wp14:editId="030BCF61">
+            <wp:extent cx="6645910" cy="7093787"/>
             <wp:effectExtent l="0" t="0" r="2540" b="0"/>
-            <wp:docPr id="5" name="תמונה 5"/>
+            <wp:docPr id="2" name="תמונה 2"/>
             <wp:cNvGraphicFramePr>
               <a:graphicFrameLocks xmlns:a="http://schemas.openxmlformats.org/drawingml/2006/main" noChangeAspect="1"/>
             </wp:cNvGraphicFramePr>
@@ -100,7 +99,7 @@
               <a:graphicData uri="http://schemas.openxmlformats.org/drawingml/2006/picture">
                 <pic:pic xmlns:pic="http://schemas.openxmlformats.org/drawingml/2006/picture">
                   <pic:nvPicPr>
-                    <pic:cNvPr id="0" name="Picture 2"/>
+                    <pic:cNvPr id="0" name="Picture 1"/>
                     <pic:cNvPicPr>
                       <a:picLocks noChangeAspect="1" noChangeArrowheads="1"/>
                     </pic:cNvPicPr>
@@ -121,7 +120,7 @@
                   <pic:spPr bwMode="auto">
                     <a:xfrm>
                       <a:off x="0" y="0"/>
-                      <a:ext cx="6645910" cy="6747043"/>
+                      <a:ext cx="6645910" cy="7093787"/>
                     </a:xfrm>
                     <a:prstGeom prst="rect">
                       <a:avLst/>
@@ -171,16 +170,14 @@
       </w:pPr>
       <w:r>
         <w:rPr>
-          <w:rFonts w:hint="cs"/>
           <w:noProof/>
           <w:rtl/>
         </w:rPr>
-        <w:lastRenderedPageBreak/>
         <w:drawing>
-          <wp:inline distT="0" distB="0" distL="0" distR="0" wp14:anchorId="0A42AB21" wp14:editId="3AABD506">
-            <wp:extent cx="6645910" cy="7657244"/>
-            <wp:effectExtent l="0" t="0" r="2540" b="1270"/>
-            <wp:docPr id="6" name="תמונה 6"/>
+          <wp:inline distT="0" distB="0" distL="0" distR="0" wp14:anchorId="24DCBF5A" wp14:editId="43A5B7E3">
+            <wp:extent cx="6645910" cy="7671692"/>
+            <wp:effectExtent l="0" t="0" r="2540" b="5715"/>
+            <wp:docPr id="10" name="תמונה 10"/>
             <wp:cNvGraphicFramePr>
               <a:graphicFrameLocks xmlns:a="http://schemas.openxmlformats.org/drawingml/2006/main" noChangeAspect="1"/>
             </wp:cNvGraphicFramePr>
@@ -188,7 +185,7 @@
               <a:graphicData uri="http://schemas.openxmlformats.org/drawingml/2006/picture">
                 <pic:pic xmlns:pic="http://schemas.openxmlformats.org/drawingml/2006/picture">
                   <pic:nvPicPr>
-                    <pic:cNvPr id="0" name="Picture 3"/>
+                    <pic:cNvPr id="0" name="Picture 4"/>
                     <pic:cNvPicPr>
                       <a:picLocks noChangeAspect="1" noChangeArrowheads="1"/>
                     </pic:cNvPicPr>
@@ -209,7 +206,7 @@
                   <pic:spPr bwMode="auto">
                     <a:xfrm>
                       <a:off x="0" y="0"/>
-                      <a:ext cx="6645910" cy="7657244"/>
+                      <a:ext cx="6645910" cy="7671692"/>
                     </a:xfrm>
                     <a:prstGeom prst="rect">
                       <a:avLst/>
@@ -267,16 +264,14 @@
       </w:pPr>
       <w:r>
         <w:rPr>
-          <w:rFonts w:hint="cs"/>
           <w:noProof/>
           <w:rtl/>
         </w:rPr>
-        <w:lastRenderedPageBreak/>
         <w:drawing>
-          <wp:inline distT="0" distB="0" distL="0" distR="0" wp14:anchorId="727F054C" wp14:editId="0DFB2023">
+          <wp:inline distT="0" distB="0" distL="0" distR="0" wp14:anchorId="2BB116BD" wp14:editId="43C21179">
             <wp:extent cx="6645910" cy="2968988"/>
             <wp:effectExtent l="0" t="0" r="2540" b="3175"/>
-            <wp:docPr id="7" name="תמונה 7"/>
+            <wp:docPr id="11" name="תמונה 11"/>
             <wp:cNvGraphicFramePr>
               <a:graphicFrameLocks xmlns:a="http://schemas.openxmlformats.org/drawingml/2006/main" noChangeAspect="1"/>
             </wp:cNvGraphicFramePr>
@@ -284,7 +279,7 @@
               <a:graphicData uri="http://schemas.openxmlformats.org/drawingml/2006/picture">
                 <pic:pic xmlns:pic="http://schemas.openxmlformats.org/drawingml/2006/picture">
                   <pic:nvPicPr>
-                    <pic:cNvPr id="0" name="Picture 4"/>
+                    <pic:cNvPr id="0" name="Picture 5"/>
                     <pic:cNvPicPr>
                       <a:picLocks noChangeAspect="1" noChangeArrowheads="1"/>
                     </pic:cNvPicPr>
@@ -750,7 +745,7 @@
           <wp:inline distT="0" distB="0" distL="0" distR="0">
             <wp:extent cx="6645910" cy="3019425"/>
             <wp:effectExtent l="0" t="0" r="2540" b="9525"/>
-            <wp:docPr id="1" name="תמונה 1"/>
+            <wp:docPr id="3" name="תמונה 3"/>
             <wp:cNvGraphicFramePr>
               <a:graphicFrameLocks xmlns:a="http://schemas.openxmlformats.org/drawingml/2006/main" noChangeAspect="1"/>
             </wp:cNvGraphicFramePr>
@@ -953,6 +948,7 @@
           <w:rtl/>
         </w:rPr>
       </w:pPr>
+      <w:bookmarkStart w:id="0" w:name="_GoBack"/>
       <w:r>
         <w:rPr>
           <w:noProof/>
@@ -960,9 +956,9 @@
         </w:rPr>
         <w:drawing>
           <wp:inline distT="0" distB="0" distL="0" distR="0">
-            <wp:extent cx="6067425" cy="3986157"/>
+            <wp:extent cx="5777882" cy="3795934"/>
             <wp:effectExtent l="0" t="0" r="0" b="0"/>
-            <wp:docPr id="8" name="תמונה 8"/>
+            <wp:docPr id="4" name="תמונה 4"/>
             <wp:cNvGraphicFramePr>
               <a:graphicFrameLocks xmlns:a="http://schemas.openxmlformats.org/drawingml/2006/main" noChangeAspect="1"/>
             </wp:cNvGraphicFramePr>
@@ -988,7 +984,7 @@
                   <pic:spPr>
                     <a:xfrm>
                       <a:off x="0" y="0"/>
-                      <a:ext cx="6067425" cy="3986157"/>
+                      <a:ext cx="5781365" cy="3798222"/>
                     </a:xfrm>
                     <a:prstGeom prst="rect">
                       <a:avLst/>
@@ -1000,6 +996,7 @@
           </wp:inline>
         </w:drawing>
       </w:r>
+      <w:bookmarkEnd w:id="0"/>
     </w:p>
     <w:p>
       <w:pPr>
@@ -1085,7 +1082,11 @@
       </w:r>
     </w:p>
     <w:p>
-      <w:bookmarkStart w:id="0" w:name="_GoBack"/>
+      <w:pPr>
+        <w:rPr>
+          <w:rtl/>
+        </w:rPr>
+      </w:pPr>
       <w:r>
         <w:rPr>
           <w:noProof/>
@@ -1094,7 +1095,7 @@
           <wp:inline distT="0" distB="0" distL="0" distR="0">
             <wp:extent cx="6645910" cy="3124835"/>
             <wp:effectExtent l="0" t="0" r="2540" b="0"/>
-            <wp:docPr id="9" name="תמונה 9"/>
+            <wp:docPr id="5" name="תמונה 5"/>
             <wp:cNvGraphicFramePr>
               <a:graphicFrameLocks xmlns:a="http://schemas.openxmlformats.org/drawingml/2006/main" noChangeAspect="1"/>
             </wp:cNvGraphicFramePr>
@@ -1132,22 +1133,6 @@
           </wp:inline>
         </w:drawing>
       </w:r>
-      <w:bookmarkEnd w:id="0"/>
-    </w:p>
-    <w:p>
-      <w:pPr>
-        <w:pStyle w:val="a9"/>
-        <w:numPr>
-          <w:ilvl w:val="0"/>
-          <w:numId w:val="1"/>
-        </w:numPr>
-        <w:rPr>
-          <w:sz w:val="28"/>
-          <w:szCs w:val="28"/>
-          <w:u w:val="single"/>
-          <w:rtl/>
-        </w:rPr>
-      </w:pPr>
       <w:r>
         <w:br w:type="page"/>
       </w:r>

</xml_diff>

<commit_message>
added erd to partA document
</commit_message>
<xml_diff>
--- a/part A/ניתוח ועיצוב תכנה-מטלה 1.docx
+++ b/part A/ניתוח ועיצוב תכנה-מטלה 1.docx
@@ -948,7 +948,6 @@
           <w:rtl/>
         </w:rPr>
       </w:pPr>
-      <w:bookmarkStart w:id="0" w:name="_GoBack"/>
       <w:r>
         <w:rPr>
           <w:noProof/>
@@ -996,7 +995,6 @@
           </wp:inline>
         </w:drawing>
       </w:r>
-      <w:bookmarkEnd w:id="0"/>
     </w:p>
     <w:p>
       <w:pPr>
@@ -1136,15 +1134,88 @@
       <w:r>
         <w:br w:type="page"/>
       </w:r>
-      <w:r>
-        <w:rPr>
-          <w:rFonts w:hint="cs"/>
+      <w:bookmarkStart w:id="0" w:name="_GoBack"/>
+      <w:r>
+        <w:rPr>
+          <w:noProof/>
           <w:sz w:val="28"/>
           <w:szCs w:val="28"/>
           <w:u w:val="single"/>
           <w:rtl/>
         </w:rPr>
         <w:lastRenderedPageBreak/>
+        <w:drawing>
+          <wp:anchor distT="0" distB="0" distL="114300" distR="114300" simplePos="0" relativeHeight="251658240" behindDoc="1" locked="0" layoutInCell="1" allowOverlap="1" wp14:anchorId="37922CC0" wp14:editId="7DCB931E">
+            <wp:simplePos x="0" y="0"/>
+            <wp:positionH relativeFrom="column">
+              <wp:posOffset>-9525</wp:posOffset>
+            </wp:positionH>
+            <wp:positionV relativeFrom="paragraph">
+              <wp:posOffset>376555</wp:posOffset>
+            </wp:positionV>
+            <wp:extent cx="6645910" cy="4836160"/>
+            <wp:effectExtent l="0" t="0" r="2540" b="2540"/>
+            <wp:wrapTight wrapText="bothSides">
+              <wp:wrapPolygon edited="0">
+                <wp:start x="0" y="0"/>
+                <wp:lineTo x="0" y="21526"/>
+                <wp:lineTo x="21546" y="21526"/>
+                <wp:lineTo x="21546" y="0"/>
+                <wp:lineTo x="0" y="0"/>
+              </wp:wrapPolygon>
+            </wp:wrapTight>
+            <wp:docPr id="1" name="תמונה 1"/>
+            <wp:cNvGraphicFramePr>
+              <a:graphicFrameLocks xmlns:a="http://schemas.openxmlformats.org/drawingml/2006/main" noChangeAspect="1"/>
+            </wp:cNvGraphicFramePr>
+            <a:graphic xmlns:a="http://schemas.openxmlformats.org/drawingml/2006/main">
+              <a:graphicData uri="http://schemas.openxmlformats.org/drawingml/2006/picture">
+                <pic:pic xmlns:pic="http://schemas.openxmlformats.org/drawingml/2006/picture">
+                  <pic:nvPicPr>
+                    <pic:cNvPr id="0" name="ERD.jpg"/>
+                    <pic:cNvPicPr/>
+                  </pic:nvPicPr>
+                  <pic:blipFill>
+                    <a:blip r:embed="rId14">
+                      <a:extLst>
+                        <a:ext uri="{28A0092B-C50C-407E-A947-70E740481C1C}">
+                          <a14:useLocalDpi xmlns:a14="http://schemas.microsoft.com/office/drawing/2010/main" val="0"/>
+                        </a:ext>
+                      </a:extLst>
+                    </a:blip>
+                    <a:stretch>
+                      <a:fillRect/>
+                    </a:stretch>
+                  </pic:blipFill>
+                  <pic:spPr>
+                    <a:xfrm>
+                      <a:off x="0" y="0"/>
+                      <a:ext cx="6645910" cy="4836160"/>
+                    </a:xfrm>
+                    <a:prstGeom prst="rect">
+                      <a:avLst/>
+                    </a:prstGeom>
+                  </pic:spPr>
+                </pic:pic>
+              </a:graphicData>
+            </a:graphic>
+            <wp14:sizeRelH relativeFrom="page">
+              <wp14:pctWidth>0</wp14:pctWidth>
+            </wp14:sizeRelH>
+            <wp14:sizeRelV relativeFrom="page">
+              <wp14:pctHeight>0</wp14:pctHeight>
+            </wp14:sizeRelV>
+          </wp:anchor>
+        </w:drawing>
+      </w:r>
+      <w:r>
+        <w:rPr>
+          <w:rFonts w:hint="cs"/>
+          <w:sz w:val="28"/>
+          <w:szCs w:val="28"/>
+          <w:u w:val="single"/>
+          <w:rtl/>
+        </w:rPr>
         <w:t xml:space="preserve">תרשים </w:t>
       </w:r>
       <w:r>
@@ -1166,6 +1237,7 @@
         <w:t>:</w:t>
       </w:r>
     </w:p>
+    <w:bookmarkEnd w:id="0"/>
     <w:p>
       <w:pPr>
         <w:pStyle w:val="a9"/>
@@ -1206,7 +1278,7 @@
     </w:p>
     <w:p/>
     <w:sectPr>
-      <w:headerReference w:type="default" r:id="rId14"/>
+      <w:headerReference w:type="default" r:id="rId15"/>
       <w:pgSz w:w="11906" w:h="16838"/>
       <w:pgMar w:top="720" w:right="720" w:bottom="720" w:left="720" w:header="708" w:footer="708" w:gutter="0"/>
       <w:cols w:space="708"/>

</xml_diff>